<commit_message>
fix report for 2 practice
</commit_message>
<xml_diff>
--- a/отчеты/Практика 2 Голубев Григорий.docx
+++ b/отчеты/Практика 2 Голубев Григорий.docx
@@ -861,7 +861,21 @@
           <w:sz w:val="28"/>
         </w:rPr>
         <w:tab/>
-        <w:t>«____»____________ 202</w:t>
+        <w:t>«___</w:t>
+      </w:r>
+      <w:proofErr w:type="gramStart"/>
+      <w:r>
+        <w:rPr>
+          <w:sz w:val="28"/>
+        </w:rPr>
+        <w:t>_»_</w:t>
+      </w:r>
+      <w:proofErr w:type="gramEnd"/>
+      <w:r>
+        <w:rPr>
+          <w:sz w:val="28"/>
+        </w:rPr>
+        <w:t>___________ 202</w:t>
       </w:r>
       <w:r>
         <w:rPr>
@@ -1092,7 +1106,25 @@
           <w:sz w:val="28"/>
           <w:szCs w:val="28"/>
         </w:rPr>
-        <w:t>Предполагается создать 3 независимых сервиса, устойчивых к минимальному набору самых простых ошибок. Предполагается создание 1 общего проекта с разделенными сервисами, разделением проекта на файлы для разделения функционала и переиспользования файлов.</w:t>
+        <w:t xml:space="preserve">Предполагается создать 3 независимых сервиса, устойчивых к минимальному набору самых простых ошибок. Предполагается создание 1 общего проекта с разделенными сервисами, разделением проекта на файлы для разделения функционала и </w:t>
+      </w:r>
+      <w:proofErr w:type="spellStart"/>
+      <w:r>
+        <w:rPr>
+          <w:rFonts w:ascii="Times New Roman" w:hAnsi="Times New Roman" w:cs="Times New Roman"/>
+          <w:sz w:val="28"/>
+          <w:szCs w:val="28"/>
+        </w:rPr>
+        <w:t>переиспользования</w:t>
+      </w:r>
+      <w:proofErr w:type="spellEnd"/>
+      <w:r>
+        <w:rPr>
+          <w:rFonts w:ascii="Times New Roman" w:hAnsi="Times New Roman" w:cs="Times New Roman"/>
+          <w:sz w:val="28"/>
+          <w:szCs w:val="28"/>
+        </w:rPr>
+        <w:t xml:space="preserve"> файлов.</w:t>
       </w:r>
     </w:p>
     <w:p>
@@ -1144,6 +1176,7 @@
     <w:p>
       <w:pPr>
         <w:spacing w:after="0" w:line="360" w:lineRule="auto"/>
+        <w:jc w:val="both"/>
         <w:rPr>
           <w:rFonts w:ascii="Times New Roman" w:hAnsi="Times New Roman" w:cs="Times New Roman"/>
           <w:sz w:val="28"/>
@@ -1157,7 +1190,57 @@
           <w:szCs w:val="28"/>
         </w:rPr>
         <w:tab/>
-        <w:t>В</w:t>
+        <w:t xml:space="preserve">Для выполнения упражнения необходим переданный параметр </w:t>
+      </w:r>
+      <w:r>
+        <w:rPr>
+          <w:rFonts w:ascii="Times New Roman" w:hAnsi="Times New Roman" w:cs="Times New Roman"/>
+          <w:sz w:val="28"/>
+          <w:szCs w:val="28"/>
+          <w:lang w:val="en-US"/>
+        </w:rPr>
+        <w:t>num</w:t>
+      </w:r>
+      <w:r>
+        <w:rPr>
+          <w:rFonts w:ascii="Times New Roman" w:hAnsi="Times New Roman" w:cs="Times New Roman"/>
+          <w:sz w:val="28"/>
+          <w:szCs w:val="28"/>
+        </w:rPr>
+        <w:t xml:space="preserve">, который должен являться числом и быть отличным от </w:t>
+      </w:r>
+      <w:r>
+        <w:rPr>
+          <w:rFonts w:ascii="Times New Roman" w:hAnsi="Times New Roman" w:cs="Times New Roman"/>
+          <w:sz w:val="28"/>
+          <w:szCs w:val="28"/>
+          <w:lang w:val="en-US"/>
+        </w:rPr>
+        <w:t>null</w:t>
+      </w:r>
+      <w:r>
+        <w:rPr>
+          <w:rFonts w:ascii="Times New Roman" w:hAnsi="Times New Roman" w:cs="Times New Roman"/>
+          <w:sz w:val="28"/>
+          <w:szCs w:val="28"/>
+        </w:rPr>
+        <w:t xml:space="preserve">. </w:t>
+      </w:r>
+      <w:r>
+        <w:rPr>
+          <w:rFonts w:ascii="Times New Roman" w:hAnsi="Times New Roman" w:cs="Times New Roman"/>
+          <w:sz w:val="28"/>
+          <w:szCs w:val="28"/>
+        </w:rPr>
+        <w:t>С помощью побитых операций вытаскиваем следующие данные: цвет, форму, координат</w:t>
+      </w:r>
+      <w:r>
+        <w:rPr>
+          <w:rFonts w:ascii="Times New Roman" w:hAnsi="Times New Roman" w:cs="Times New Roman"/>
+          <w:sz w:val="28"/>
+          <w:szCs w:val="28"/>
+        </w:rPr>
+        <w:t>ы</w:t>
       </w:r>
       <w:r>
         <w:rPr>
@@ -1172,8 +1255,9 @@
           <w:rFonts w:ascii="Times New Roman" w:hAnsi="Times New Roman" w:cs="Times New Roman"/>
           <w:sz w:val="28"/>
           <w:szCs w:val="28"/>
-        </w:rPr>
-        <w:t>файле</w:t>
+          <w:lang w:val="en-US"/>
+        </w:rPr>
+        <w:t>x</w:t>
       </w:r>
       <w:r>
         <w:rPr>
@@ -1188,26 +1272,60 @@
           <w:rFonts w:ascii="Times New Roman" w:hAnsi="Times New Roman" w:cs="Times New Roman"/>
           <w:sz w:val="28"/>
           <w:szCs w:val="28"/>
+        </w:rPr>
+        <w:t xml:space="preserve">и </w:t>
+      </w:r>
+      <w:r>
+        <w:rPr>
+          <w:rFonts w:ascii="Times New Roman" w:hAnsi="Times New Roman" w:cs="Times New Roman"/>
+          <w:sz w:val="28"/>
+          <w:szCs w:val="28"/>
           <w:lang w:val="en-US"/>
         </w:rPr>
-        <w:t>docker</w:t>
-      </w:r>
-      <w:r>
-        <w:rPr>
-          <w:rFonts w:ascii="Times New Roman" w:hAnsi="Times New Roman" w:cs="Times New Roman"/>
-          <w:sz w:val="28"/>
-          <w:szCs w:val="28"/>
-        </w:rPr>
-        <w:t>-</w:t>
-      </w:r>
-      <w:r>
-        <w:rPr>
-          <w:rFonts w:ascii="Times New Roman" w:hAnsi="Times New Roman" w:cs="Times New Roman"/>
+        <w:t>y</w:t>
+      </w:r>
+      <w:r>
+        <w:rPr>
+          <w:rFonts w:ascii="Times New Roman" w:hAnsi="Times New Roman" w:cs="Times New Roman"/>
+          <w:sz w:val="28"/>
+          <w:szCs w:val="28"/>
+        </w:rPr>
+        <w:t>.</w:t>
+      </w:r>
+      <w:r>
+        <w:rPr>
+          <w:rFonts w:ascii="Times New Roman" w:hAnsi="Times New Roman" w:cs="Times New Roman"/>
+          <w:sz w:val="28"/>
+          <w:szCs w:val="28"/>
+        </w:rPr>
+        <w:t xml:space="preserve"> Далее с помощью тега </w:t>
+      </w:r>
+      <w:r>
+        <w:rPr>
+          <w:rFonts w:ascii="Courier New" w:hAnsi="Courier New" w:cs="Courier New"/>
+          <w:sz w:val="28"/>
+          <w:szCs w:val="28"/>
+        </w:rPr>
+        <w:t>&lt;</w:t>
+      </w:r>
+      <w:proofErr w:type="spellStart"/>
+      <w:r>
+        <w:rPr>
+          <w:rFonts w:ascii="Courier New" w:hAnsi="Courier New" w:cs="Courier New"/>
           <w:sz w:val="28"/>
           <w:szCs w:val="28"/>
           <w:lang w:val="en-US"/>
         </w:rPr>
-        <w:t>compose</w:t>
+        <w:t>svg</w:t>
+      </w:r>
+      <w:proofErr w:type="spellEnd"/>
+      <w:r>
+        <w:rPr>
+          <w:rFonts w:ascii="Courier New" w:hAnsi="Courier New" w:cs="Courier New"/>
+          <w:sz w:val="28"/>
+          <w:szCs w:val="28"/>
+        </w:rPr>
+        <w:t>&gt;</w:t>
       </w:r>
       <w:r>
         <w:rPr>
@@ -1217,14 +1335,23 @@
         </w:rPr>
         <w:t xml:space="preserve"> </w:t>
       </w:r>
-      <w:r>
-        <w:rPr>
-          <w:rFonts w:ascii="Times New Roman" w:hAnsi="Times New Roman" w:cs="Times New Roman"/>
-          <w:sz w:val="28"/>
-          <w:szCs w:val="28"/>
-          <w:lang w:val="en-US"/>
-        </w:rPr>
-        <w:t>up</w:t>
+      <w:proofErr w:type="spellStart"/>
+      <w:r>
+        <w:rPr>
+          <w:rFonts w:ascii="Times New Roman" w:hAnsi="Times New Roman" w:cs="Times New Roman"/>
+          <w:sz w:val="28"/>
+          <w:szCs w:val="28"/>
+        </w:rPr>
+        <w:t>отрисовываем</w:t>
+      </w:r>
+      <w:proofErr w:type="spellEnd"/>
+      <w:r>
+        <w:rPr>
+          <w:rFonts w:ascii="Times New Roman" w:hAnsi="Times New Roman" w:cs="Times New Roman"/>
+          <w:sz w:val="28"/>
+          <w:szCs w:val="28"/>
+        </w:rPr>
+        <w:t xml:space="preserve"> фигуру.</w:t>
       </w:r>
       <w:r>
         <w:rPr>
@@ -1240,44 +1367,28 @@
           <w:sz w:val="28"/>
           <w:szCs w:val="28"/>
         </w:rPr>
-        <w:t>создадим</w:t>
-      </w:r>
-      <w:r>
-        <w:rPr>
-          <w:rFonts w:ascii="Times New Roman" w:hAnsi="Times New Roman" w:cs="Times New Roman"/>
-          <w:sz w:val="28"/>
-          <w:szCs w:val="28"/>
-        </w:rPr>
-        <w:t xml:space="preserve"> </w:t>
-      </w:r>
-      <w:r>
-        <w:rPr>
-          <w:rFonts w:ascii="Times New Roman" w:hAnsi="Times New Roman" w:cs="Times New Roman"/>
-          <w:sz w:val="28"/>
-          <w:szCs w:val="28"/>
-        </w:rPr>
-        <w:t xml:space="preserve">независимый сервис </w:t>
-      </w:r>
-      <w:r>
-        <w:rPr>
-          <w:rFonts w:ascii="Times New Roman" w:hAnsi="Times New Roman" w:cs="Times New Roman"/>
-          <w:sz w:val="28"/>
-          <w:szCs w:val="28"/>
-          <w:lang w:val="en-US"/>
-        </w:rPr>
-        <w:t>drawer</w:t>
-      </w:r>
-      <w:r>
-        <w:rPr>
-          <w:rFonts w:ascii="Times New Roman" w:hAnsi="Times New Roman" w:cs="Times New Roman"/>
-          <w:sz w:val="28"/>
-          <w:szCs w:val="28"/>
-        </w:rPr>
-        <w:t xml:space="preserve"> (Рисунок 1).</w:t>
-      </w:r>
-    </w:p>
-    <w:p>
-      <w:pPr>
+        <w:t xml:space="preserve">Кусок кода представлен на рисунке </w:t>
+      </w:r>
+      <w:r>
+        <w:rPr>
+          <w:rFonts w:ascii="Times New Roman" w:hAnsi="Times New Roman" w:cs="Times New Roman"/>
+          <w:sz w:val="28"/>
+          <w:szCs w:val="28"/>
+        </w:rPr>
+        <w:t>1</w:t>
+      </w:r>
+      <w:r>
+        <w:rPr>
+          <w:rFonts w:ascii="Times New Roman" w:hAnsi="Times New Roman" w:cs="Times New Roman"/>
+          <w:sz w:val="28"/>
+          <w:szCs w:val="28"/>
+        </w:rPr>
+        <w:t>.</w:t>
+      </w:r>
+    </w:p>
+    <w:p>
+      <w:pPr>
+        <w:spacing w:after="0" w:line="360" w:lineRule="auto"/>
         <w:jc w:val="center"/>
         <w:rPr>
           <w:rFonts w:ascii="Times New Roman" w:hAnsi="Times New Roman" w:cs="Times New Roman"/>
@@ -1293,10 +1404,10 @@
           <w:szCs w:val="28"/>
         </w:rPr>
         <w:drawing>
-          <wp:inline distT="0" distB="0" distL="0" distR="0" wp14:anchorId="321E8C2B" wp14:editId="58F41B65">
-            <wp:extent cx="3139712" cy="1386960"/>
-            <wp:effectExtent l="0" t="0" r="3810" b="3810"/>
-            <wp:docPr id="1" name="Рисунок 1"/>
+          <wp:inline distT="0" distB="0" distL="0" distR="0" wp14:anchorId="6833A249" wp14:editId="4D747494">
+            <wp:extent cx="3401291" cy="3763671"/>
+            <wp:effectExtent l="0" t="0" r="8890" b="8255"/>
+            <wp:docPr id="5" name="Рисунок 5"/>
             <wp:cNvGraphicFramePr>
               <a:graphicFrameLocks xmlns:a="http://schemas.openxmlformats.org/drawingml/2006/main" noChangeAspect="1"/>
             </wp:cNvGraphicFramePr>
@@ -1316,7 +1427,7 @@
                   <pic:spPr>
                     <a:xfrm>
                       <a:off x="0" y="0"/>
-                      <a:ext cx="3139712" cy="1386960"/>
+                      <a:ext cx="3413205" cy="3776854"/>
                     </a:xfrm>
                     <a:prstGeom prst="rect">
                       <a:avLst/>
@@ -1344,7 +1455,52 @@
           <w:sz w:val="28"/>
           <w:szCs w:val="28"/>
         </w:rPr>
-        <w:t xml:space="preserve">Рисунок 1 – сервис </w:t>
+        <w:t xml:space="preserve">Рисунок </w:t>
+      </w:r>
+      <w:r>
+        <w:rPr>
+          <w:rFonts w:ascii="Times New Roman" w:hAnsi="Times New Roman" w:cs="Times New Roman"/>
+          <w:sz w:val="28"/>
+          <w:szCs w:val="28"/>
+        </w:rPr>
+        <w:t>1</w:t>
+      </w:r>
+      <w:r>
+        <w:rPr>
+          <w:rFonts w:ascii="Times New Roman" w:hAnsi="Times New Roman" w:cs="Times New Roman"/>
+          <w:sz w:val="28"/>
+          <w:szCs w:val="28"/>
+        </w:rPr>
+        <w:t xml:space="preserve"> – кусок кода для упражнения 1</w:t>
+      </w:r>
+      <w:r>
+        <w:rPr>
+          <w:rFonts w:ascii="Times New Roman" w:hAnsi="Times New Roman" w:cs="Times New Roman"/>
+          <w:sz w:val="28"/>
+          <w:szCs w:val="28"/>
+        </w:rPr>
+        <w:t>.</w:t>
+      </w:r>
+    </w:p>
+    <w:p>
+      <w:pPr>
+        <w:spacing w:line="360" w:lineRule="auto"/>
+        <w:ind w:firstLine="708"/>
+        <w:jc w:val="both"/>
+        <w:rPr>
+          <w:rFonts w:ascii="Times New Roman" w:hAnsi="Times New Roman" w:cs="Times New Roman"/>
+          <w:sz w:val="28"/>
+          <w:szCs w:val="28"/>
+        </w:rPr>
+      </w:pPr>
+      <w:r>
+        <w:rPr>
+          <w:rFonts w:ascii="Times New Roman" w:hAnsi="Times New Roman" w:cs="Times New Roman"/>
+          <w:sz w:val="28"/>
+          <w:szCs w:val="28"/>
+        </w:rPr>
+        <w:lastRenderedPageBreak/>
+        <w:t xml:space="preserve">Пример при </w:t>
       </w:r>
       <w:r>
         <w:rPr>
@@ -1353,19 +1509,28 @@
           <w:szCs w:val="28"/>
           <w:lang w:val="en-US"/>
         </w:rPr>
-        <w:t>drawer</w:t>
-      </w:r>
-      <w:r>
-        <w:rPr>
-          <w:rFonts w:ascii="Times New Roman" w:hAnsi="Times New Roman" w:cs="Times New Roman"/>
-          <w:sz w:val="28"/>
-          <w:szCs w:val="28"/>
-        </w:rPr>
-        <w:t>.</w:t>
-      </w:r>
-    </w:p>
-    <w:p>
-      <w:pPr>
+        <w:t>num</w:t>
+      </w:r>
+      <w:r>
+        <w:rPr>
+          <w:rFonts w:ascii="Times New Roman" w:hAnsi="Times New Roman" w:cs="Times New Roman"/>
+          <w:sz w:val="28"/>
+          <w:szCs w:val="28"/>
+        </w:rPr>
+        <w:t xml:space="preserve">=10 </w:t>
+      </w:r>
+      <w:r>
+        <w:rPr>
+          <w:rFonts w:ascii="Times New Roman" w:hAnsi="Times New Roman" w:cs="Times New Roman"/>
+          <w:sz w:val="28"/>
+          <w:szCs w:val="28"/>
+        </w:rPr>
+        <w:t>представлен на рисунке 2.</w:t>
+      </w:r>
+    </w:p>
+    <w:p>
+      <w:pPr>
+        <w:spacing w:line="360" w:lineRule="auto"/>
         <w:jc w:val="center"/>
         <w:rPr>
           <w:rFonts w:ascii="Times New Roman" w:hAnsi="Times New Roman" w:cs="Times New Roman"/>
@@ -1373,215 +1538,17 @@
           <w:szCs w:val="28"/>
         </w:rPr>
       </w:pPr>
-    </w:p>
-    <w:p>
-      <w:pPr>
-        <w:spacing w:after="0" w:line="360" w:lineRule="auto"/>
-        <w:jc w:val="both"/>
-        <w:rPr>
-          <w:rFonts w:ascii="Times New Roman" w:hAnsi="Times New Roman" w:cs="Times New Roman"/>
-          <w:sz w:val="28"/>
-          <w:szCs w:val="28"/>
-        </w:rPr>
-      </w:pPr>
-      <w:r>
-        <w:rPr>
-          <w:rFonts w:ascii="Times New Roman" w:hAnsi="Times New Roman" w:cs="Times New Roman"/>
-          <w:sz w:val="28"/>
-          <w:szCs w:val="28"/>
-        </w:rPr>
-        <w:tab/>
-        <w:t xml:space="preserve">Для выполнения упражнения необходим переданный параметр </w:t>
-      </w:r>
-      <w:r>
-        <w:rPr>
-          <w:rFonts w:ascii="Times New Roman" w:hAnsi="Times New Roman" w:cs="Times New Roman"/>
-          <w:sz w:val="28"/>
-          <w:szCs w:val="28"/>
-          <w:lang w:val="en-US"/>
-        </w:rPr>
-        <w:t>num</w:t>
-      </w:r>
-      <w:r>
-        <w:rPr>
-          <w:rFonts w:ascii="Times New Roman" w:hAnsi="Times New Roman" w:cs="Times New Roman"/>
-          <w:sz w:val="28"/>
-          <w:szCs w:val="28"/>
-        </w:rPr>
-        <w:t xml:space="preserve">, который должен являться числом и быть отличным от </w:t>
-      </w:r>
-      <w:r>
-        <w:rPr>
-          <w:rFonts w:ascii="Times New Roman" w:hAnsi="Times New Roman" w:cs="Times New Roman"/>
-          <w:sz w:val="28"/>
-          <w:szCs w:val="28"/>
-          <w:lang w:val="en-US"/>
-        </w:rPr>
-        <w:t>null</w:t>
-      </w:r>
-      <w:r>
-        <w:rPr>
-          <w:rFonts w:ascii="Times New Roman" w:hAnsi="Times New Roman" w:cs="Times New Roman"/>
-          <w:sz w:val="28"/>
-          <w:szCs w:val="28"/>
-        </w:rPr>
-        <w:t xml:space="preserve">. </w:t>
-      </w:r>
-      <w:r>
-        <w:rPr>
-          <w:rFonts w:ascii="Times New Roman" w:hAnsi="Times New Roman" w:cs="Times New Roman"/>
-          <w:sz w:val="28"/>
-          <w:szCs w:val="28"/>
-        </w:rPr>
-        <w:t>С помощью побитых операций вытаскиваем следующие данные: цвет, форму, координат</w:t>
-      </w:r>
-      <w:r>
-        <w:rPr>
-          <w:rFonts w:ascii="Times New Roman" w:hAnsi="Times New Roman" w:cs="Times New Roman"/>
-          <w:sz w:val="28"/>
-          <w:szCs w:val="28"/>
-        </w:rPr>
-        <w:t>ы</w:t>
-      </w:r>
-      <w:r>
-        <w:rPr>
-          <w:rFonts w:ascii="Times New Roman" w:hAnsi="Times New Roman" w:cs="Times New Roman"/>
-          <w:sz w:val="28"/>
-          <w:szCs w:val="28"/>
-        </w:rPr>
-        <w:t xml:space="preserve"> </w:t>
-      </w:r>
-      <w:r>
-        <w:rPr>
-          <w:rFonts w:ascii="Times New Roman" w:hAnsi="Times New Roman" w:cs="Times New Roman"/>
-          <w:sz w:val="28"/>
-          <w:szCs w:val="28"/>
-          <w:lang w:val="en-US"/>
-        </w:rPr>
-        <w:t>x</w:t>
-      </w:r>
-      <w:r>
-        <w:rPr>
-          <w:rFonts w:ascii="Times New Roman" w:hAnsi="Times New Roman" w:cs="Times New Roman"/>
-          <w:sz w:val="28"/>
-          <w:szCs w:val="28"/>
-        </w:rPr>
-        <w:t xml:space="preserve"> </w:t>
-      </w:r>
-      <w:r>
-        <w:rPr>
-          <w:rFonts w:ascii="Times New Roman" w:hAnsi="Times New Roman" w:cs="Times New Roman"/>
-          <w:sz w:val="28"/>
-          <w:szCs w:val="28"/>
-        </w:rPr>
-        <w:t xml:space="preserve">и </w:t>
-      </w:r>
-      <w:r>
-        <w:rPr>
-          <w:rFonts w:ascii="Times New Roman" w:hAnsi="Times New Roman" w:cs="Times New Roman"/>
-          <w:sz w:val="28"/>
-          <w:szCs w:val="28"/>
-          <w:lang w:val="en-US"/>
-        </w:rPr>
-        <w:t>y</w:t>
-      </w:r>
-      <w:r>
-        <w:rPr>
-          <w:rFonts w:ascii="Times New Roman" w:hAnsi="Times New Roman" w:cs="Times New Roman"/>
-          <w:sz w:val="28"/>
-          <w:szCs w:val="28"/>
-        </w:rPr>
-        <w:t>.</w:t>
-      </w:r>
-      <w:r>
-        <w:rPr>
-          <w:rFonts w:ascii="Times New Roman" w:hAnsi="Times New Roman" w:cs="Times New Roman"/>
-          <w:sz w:val="28"/>
-          <w:szCs w:val="28"/>
-        </w:rPr>
-        <w:t xml:space="preserve"> Далее с помощью тега </w:t>
-      </w:r>
-      <w:r>
-        <w:rPr>
-          <w:rFonts w:ascii="Courier New" w:hAnsi="Courier New" w:cs="Courier New"/>
-          <w:sz w:val="28"/>
-          <w:szCs w:val="28"/>
-        </w:rPr>
-        <w:t>&lt;</w:t>
-      </w:r>
-      <w:r>
-        <w:rPr>
-          <w:rFonts w:ascii="Courier New" w:hAnsi="Courier New" w:cs="Courier New"/>
-          <w:sz w:val="28"/>
-          <w:szCs w:val="28"/>
-          <w:lang w:val="en-US"/>
-        </w:rPr>
-        <w:t>svg</w:t>
-      </w:r>
-      <w:r>
-        <w:rPr>
-          <w:rFonts w:ascii="Courier New" w:hAnsi="Courier New" w:cs="Courier New"/>
-          <w:sz w:val="28"/>
-          <w:szCs w:val="28"/>
-        </w:rPr>
-        <w:t>&gt;</w:t>
-      </w:r>
-      <w:r>
-        <w:rPr>
-          <w:rFonts w:ascii="Times New Roman" w:hAnsi="Times New Roman" w:cs="Times New Roman"/>
-          <w:sz w:val="28"/>
-          <w:szCs w:val="28"/>
-        </w:rPr>
-        <w:t xml:space="preserve"> </w:t>
-      </w:r>
-      <w:r>
-        <w:rPr>
-          <w:rFonts w:ascii="Times New Roman" w:hAnsi="Times New Roman" w:cs="Times New Roman"/>
-          <w:sz w:val="28"/>
-          <w:szCs w:val="28"/>
-        </w:rPr>
-        <w:t>отрисовываем фигуру.</w:t>
-      </w:r>
-      <w:r>
-        <w:rPr>
-          <w:rFonts w:ascii="Times New Roman" w:hAnsi="Times New Roman" w:cs="Times New Roman"/>
-          <w:sz w:val="28"/>
-          <w:szCs w:val="28"/>
-        </w:rPr>
-        <w:t xml:space="preserve"> </w:t>
-      </w:r>
-      <w:r>
-        <w:rPr>
-          <w:rFonts w:ascii="Times New Roman" w:hAnsi="Times New Roman" w:cs="Times New Roman"/>
-          <w:sz w:val="28"/>
-          <w:szCs w:val="28"/>
-        </w:rPr>
-        <w:t>Кусок кода представлен на рисунке 2.</w:t>
-      </w:r>
-    </w:p>
-    <w:p>
-      <w:pPr>
-        <w:spacing w:after="0" w:line="360" w:lineRule="auto"/>
-        <w:jc w:val="center"/>
-        <w:rPr>
-          <w:rFonts w:ascii="Times New Roman" w:hAnsi="Times New Roman" w:cs="Times New Roman"/>
-          <w:sz w:val="28"/>
-          <w:szCs w:val="28"/>
-        </w:rPr>
-      </w:pPr>
-      <w:r>
-        <w:rPr>
-          <w:rFonts w:ascii="Times New Roman" w:hAnsi="Times New Roman" w:cs="Times New Roman"/>
-          <w:noProof/>
-          <w:sz w:val="28"/>
-          <w:szCs w:val="28"/>
-        </w:rPr>
-        <w:lastRenderedPageBreak/>
+      <w:r>
+        <w:rPr>
+          <w:rFonts w:ascii="Times New Roman" w:hAnsi="Times New Roman" w:cs="Times New Roman"/>
+          <w:sz w:val="28"/>
+          <w:szCs w:val="28"/>
+        </w:rPr>
         <w:drawing>
-          <wp:inline distT="0" distB="0" distL="0" distR="0" wp14:anchorId="6833A249" wp14:editId="3BC0A225">
-            <wp:extent cx="3665220" cy="4055720"/>
-            <wp:effectExtent l="0" t="0" r="0" b="2540"/>
-            <wp:docPr id="5" name="Рисунок 5"/>
+          <wp:inline distT="0" distB="0" distL="0" distR="0" wp14:anchorId="317628B7" wp14:editId="1D04BB4A">
+            <wp:extent cx="2682472" cy="2499577"/>
+            <wp:effectExtent l="0" t="0" r="3810" b="0"/>
+            <wp:docPr id="1" name="Рисунок 1"/>
             <wp:cNvGraphicFramePr>
               <a:graphicFrameLocks xmlns:a="http://schemas.openxmlformats.org/drawingml/2006/main" noChangeAspect="1"/>
             </wp:cNvGraphicFramePr>
@@ -1601,7 +1568,7 @@
                   <pic:spPr>
                     <a:xfrm>
                       <a:off x="0" y="0"/>
-                      <a:ext cx="3673010" cy="4064340"/>
+                      <a:ext cx="2682472" cy="2499577"/>
                     </a:xfrm>
                     <a:prstGeom prst="rect">
                       <a:avLst/>
@@ -1629,7 +1596,40 @@
           <w:sz w:val="28"/>
           <w:szCs w:val="28"/>
         </w:rPr>
-        <w:t>Рисунок 2 – кусок кода для упражнения 1</w:t>
+        <w:t xml:space="preserve">Рисунок </w:t>
+      </w:r>
+      <w:r>
+        <w:rPr>
+          <w:rFonts w:ascii="Times New Roman" w:hAnsi="Times New Roman" w:cs="Times New Roman"/>
+          <w:sz w:val="28"/>
+          <w:szCs w:val="28"/>
+        </w:rPr>
+        <w:t>2</w:t>
+      </w:r>
+      <w:r>
+        <w:rPr>
+          <w:rFonts w:ascii="Times New Roman" w:hAnsi="Times New Roman" w:cs="Times New Roman"/>
+          <w:sz w:val="28"/>
+          <w:szCs w:val="28"/>
+        </w:rPr>
+        <w:t xml:space="preserve"> – </w:t>
+      </w:r>
+      <w:r>
+        <w:rPr>
+          <w:rFonts w:ascii="Times New Roman" w:hAnsi="Times New Roman" w:cs="Times New Roman"/>
+          <w:sz w:val="28"/>
+          <w:szCs w:val="28"/>
+        </w:rPr>
+        <w:t xml:space="preserve">пример при </w:t>
+      </w:r>
+      <w:r>
+        <w:rPr>
+          <w:rFonts w:ascii="Times New Roman" w:hAnsi="Times New Roman" w:cs="Times New Roman"/>
+          <w:sz w:val="28"/>
+          <w:szCs w:val="28"/>
+          <w:lang w:val="en-US"/>
+        </w:rPr>
+        <w:t>num=10</w:t>
       </w:r>
       <w:r>
         <w:rPr>
@@ -1642,7 +1642,6 @@
     </w:p>
     <w:p>
       <w:pPr>
-        <w:spacing w:after="0" w:line="360" w:lineRule="auto"/>
         <w:jc w:val="center"/>
         <w:rPr>
           <w:rFonts w:ascii="Times New Roman" w:hAnsi="Times New Roman" w:cs="Times New Roman"/>
@@ -1650,42 +1649,80 @@
           <w:szCs w:val="28"/>
         </w:rPr>
       </w:pPr>
-    </w:p>
-    <w:p>
-      <w:pPr>
-        <w:rPr>
-          <w:rFonts w:ascii="Times New Roman" w:hAnsi="Times New Roman" w:cs="Times New Roman"/>
-          <w:b/>
-          <w:bCs/>
-          <w:sz w:val="28"/>
-          <w:szCs w:val="28"/>
-        </w:rPr>
-      </w:pPr>
-      <w:r>
-        <w:rPr>
-          <w:rFonts w:ascii="Times New Roman" w:hAnsi="Times New Roman" w:cs="Times New Roman"/>
-          <w:b/>
-          <w:bCs/>
-          <w:sz w:val="28"/>
-          <w:szCs w:val="28"/>
-        </w:rPr>
-        <w:t xml:space="preserve">Упражнение </w:t>
-      </w:r>
-      <w:r>
-        <w:rPr>
-          <w:rFonts w:ascii="Times New Roman" w:hAnsi="Times New Roman" w:cs="Times New Roman"/>
-          <w:b/>
-          <w:bCs/>
-          <w:sz w:val="28"/>
-          <w:szCs w:val="28"/>
-        </w:rPr>
-        <w:t>2</w:t>
-      </w:r>
-      <w:r>
-        <w:rPr>
-          <w:rFonts w:ascii="Times New Roman" w:hAnsi="Times New Roman" w:cs="Times New Roman"/>
-          <w:b/>
-          <w:bCs/>
+      <w:bookmarkStart w:id="0" w:name="_GoBack"/>
+      <w:bookmarkEnd w:id="0"/>
+    </w:p>
+    <w:p>
+      <w:pPr>
+        <w:spacing w:line="360" w:lineRule="auto"/>
+        <w:ind w:firstLine="708"/>
+        <w:jc w:val="both"/>
+        <w:rPr>
+          <w:rFonts w:ascii="Times New Roman" w:hAnsi="Times New Roman" w:cs="Times New Roman"/>
+          <w:sz w:val="28"/>
+          <w:szCs w:val="28"/>
+        </w:rPr>
+      </w:pPr>
+      <w:r>
+        <w:rPr>
+          <w:rFonts w:ascii="Times New Roman" w:hAnsi="Times New Roman" w:cs="Times New Roman"/>
+          <w:sz w:val="28"/>
+          <w:szCs w:val="28"/>
+        </w:rPr>
+        <w:t xml:space="preserve">Пример при </w:t>
+      </w:r>
+      <w:r>
+        <w:rPr>
+          <w:rFonts w:ascii="Times New Roman" w:hAnsi="Times New Roman" w:cs="Times New Roman"/>
+          <w:sz w:val="28"/>
+          <w:szCs w:val="28"/>
+          <w:lang w:val="en-US"/>
+        </w:rPr>
+        <w:t>num</w:t>
+      </w:r>
+      <w:r>
+        <w:rPr>
+          <w:rFonts w:ascii="Times New Roman" w:hAnsi="Times New Roman" w:cs="Times New Roman"/>
+          <w:sz w:val="28"/>
+          <w:szCs w:val="28"/>
+        </w:rPr>
+        <w:t>=</w:t>
+      </w:r>
+      <w:r>
+        <w:rPr>
+          <w:rFonts w:ascii="Times New Roman" w:hAnsi="Times New Roman" w:cs="Times New Roman"/>
+          <w:sz w:val="28"/>
+          <w:szCs w:val="28"/>
+        </w:rPr>
+        <w:t>15</w:t>
+      </w:r>
+      <w:r>
+        <w:rPr>
+          <w:rFonts w:ascii="Times New Roman" w:hAnsi="Times New Roman" w:cs="Times New Roman"/>
+          <w:sz w:val="28"/>
+          <w:szCs w:val="28"/>
+        </w:rPr>
+        <w:t xml:space="preserve"> </w:t>
+      </w:r>
+      <w:r>
+        <w:rPr>
+          <w:rFonts w:ascii="Times New Roman" w:hAnsi="Times New Roman" w:cs="Times New Roman"/>
+          <w:sz w:val="28"/>
+          <w:szCs w:val="28"/>
+        </w:rPr>
+        <w:t xml:space="preserve">представлен на рисунке </w:t>
+      </w:r>
+      <w:r>
+        <w:rPr>
+          <w:rFonts w:ascii="Times New Roman" w:hAnsi="Times New Roman" w:cs="Times New Roman"/>
+          <w:sz w:val="28"/>
+          <w:szCs w:val="28"/>
+        </w:rPr>
+        <w:t>3</w:t>
+      </w:r>
+      <w:r>
+        <w:rPr>
+          <w:rFonts w:ascii="Times New Roman" w:hAnsi="Times New Roman" w:cs="Times New Roman"/>
           <w:sz w:val="28"/>
           <w:szCs w:val="28"/>
         </w:rPr>
@@ -1694,167 +1731,7 @@
     </w:p>
     <w:p>
       <w:pPr>
-        <w:spacing w:after="0" w:line="360" w:lineRule="auto"/>
-        <w:jc w:val="both"/>
-        <w:rPr>
-          <w:rFonts w:ascii="Times New Roman" w:hAnsi="Times New Roman" w:cs="Times New Roman"/>
-          <w:sz w:val="28"/>
-          <w:szCs w:val="28"/>
-        </w:rPr>
-      </w:pPr>
-      <w:r>
-        <w:rPr>
-          <w:rFonts w:ascii="Times New Roman" w:hAnsi="Times New Roman" w:cs="Times New Roman"/>
-          <w:sz w:val="28"/>
-          <w:szCs w:val="28"/>
-        </w:rPr>
-        <w:tab/>
-        <w:t>В</w:t>
-      </w:r>
-      <w:r>
-        <w:rPr>
-          <w:rFonts w:ascii="Times New Roman" w:hAnsi="Times New Roman" w:cs="Times New Roman"/>
-          <w:sz w:val="28"/>
-          <w:szCs w:val="28"/>
-        </w:rPr>
-        <w:t xml:space="preserve"> </w:t>
-      </w:r>
-      <w:r>
-        <w:rPr>
-          <w:rFonts w:ascii="Times New Roman" w:hAnsi="Times New Roman" w:cs="Times New Roman"/>
-          <w:sz w:val="28"/>
-          <w:szCs w:val="28"/>
-        </w:rPr>
-        <w:t>файле</w:t>
-      </w:r>
-      <w:r>
-        <w:rPr>
-          <w:rFonts w:ascii="Times New Roman" w:hAnsi="Times New Roman" w:cs="Times New Roman"/>
-          <w:sz w:val="28"/>
-          <w:szCs w:val="28"/>
-        </w:rPr>
-        <w:t xml:space="preserve"> </w:t>
-      </w:r>
-      <w:r>
-        <w:rPr>
-          <w:rFonts w:ascii="Times New Roman" w:hAnsi="Times New Roman" w:cs="Times New Roman"/>
-          <w:sz w:val="28"/>
-          <w:szCs w:val="28"/>
-          <w:lang w:val="en-US"/>
-        </w:rPr>
-        <w:t>docker</w:t>
-      </w:r>
-      <w:r>
-        <w:rPr>
-          <w:rFonts w:ascii="Times New Roman" w:hAnsi="Times New Roman" w:cs="Times New Roman"/>
-          <w:sz w:val="28"/>
-          <w:szCs w:val="28"/>
-        </w:rPr>
-        <w:t>-</w:t>
-      </w:r>
-      <w:r>
-        <w:rPr>
-          <w:rFonts w:ascii="Times New Roman" w:hAnsi="Times New Roman" w:cs="Times New Roman"/>
-          <w:sz w:val="28"/>
-          <w:szCs w:val="28"/>
-          <w:lang w:val="en-US"/>
-        </w:rPr>
-        <w:t>compose</w:t>
-      </w:r>
-      <w:r>
-        <w:rPr>
-          <w:rFonts w:ascii="Times New Roman" w:hAnsi="Times New Roman" w:cs="Times New Roman"/>
-          <w:sz w:val="28"/>
-          <w:szCs w:val="28"/>
-        </w:rPr>
-        <w:t xml:space="preserve"> </w:t>
-      </w:r>
-      <w:r>
-        <w:rPr>
-          <w:rFonts w:ascii="Times New Roman" w:hAnsi="Times New Roman" w:cs="Times New Roman"/>
-          <w:sz w:val="28"/>
-          <w:szCs w:val="28"/>
-          <w:lang w:val="en-US"/>
-        </w:rPr>
-        <w:t>up</w:t>
-      </w:r>
-      <w:r>
-        <w:rPr>
-          <w:rFonts w:ascii="Times New Roman" w:hAnsi="Times New Roman" w:cs="Times New Roman"/>
-          <w:sz w:val="28"/>
-          <w:szCs w:val="28"/>
-        </w:rPr>
-        <w:t xml:space="preserve"> </w:t>
-      </w:r>
-      <w:r>
-        <w:rPr>
-          <w:rFonts w:ascii="Times New Roman" w:hAnsi="Times New Roman" w:cs="Times New Roman"/>
-          <w:sz w:val="28"/>
-          <w:szCs w:val="28"/>
-        </w:rPr>
-        <w:t>создадим</w:t>
-      </w:r>
-      <w:r>
-        <w:rPr>
-          <w:rFonts w:ascii="Times New Roman" w:hAnsi="Times New Roman" w:cs="Times New Roman"/>
-          <w:sz w:val="28"/>
-          <w:szCs w:val="28"/>
-        </w:rPr>
-        <w:t xml:space="preserve"> </w:t>
-      </w:r>
-      <w:r>
-        <w:rPr>
-          <w:rFonts w:ascii="Times New Roman" w:hAnsi="Times New Roman" w:cs="Times New Roman"/>
-          <w:sz w:val="28"/>
-          <w:szCs w:val="28"/>
-        </w:rPr>
-        <w:t xml:space="preserve">независимый сервис </w:t>
-      </w:r>
-      <w:r>
-        <w:rPr>
-          <w:rFonts w:ascii="Times New Roman" w:hAnsi="Times New Roman" w:cs="Times New Roman"/>
-          <w:sz w:val="28"/>
-          <w:szCs w:val="28"/>
-          <w:lang w:val="en-US"/>
-        </w:rPr>
-        <w:t>sorting</w:t>
-      </w:r>
-      <w:r>
-        <w:rPr>
-          <w:rFonts w:ascii="Times New Roman" w:hAnsi="Times New Roman" w:cs="Times New Roman"/>
-          <w:sz w:val="28"/>
-          <w:szCs w:val="28"/>
-        </w:rPr>
-        <w:t xml:space="preserve"> </w:t>
-      </w:r>
-      <w:r>
-        <w:rPr>
-          <w:rFonts w:ascii="Times New Roman" w:hAnsi="Times New Roman" w:cs="Times New Roman"/>
-          <w:sz w:val="28"/>
-          <w:szCs w:val="28"/>
-        </w:rPr>
-        <w:t xml:space="preserve">(Рисунок </w:t>
-      </w:r>
-      <w:r>
-        <w:rPr>
-          <w:rFonts w:ascii="Times New Roman" w:hAnsi="Times New Roman" w:cs="Times New Roman"/>
-          <w:sz w:val="28"/>
-          <w:szCs w:val="28"/>
-        </w:rPr>
-        <w:t>3</w:t>
-      </w:r>
-      <w:r>
-        <w:rPr>
-          <w:rFonts w:ascii="Times New Roman" w:hAnsi="Times New Roman" w:cs="Times New Roman"/>
-          <w:sz w:val="28"/>
-          <w:szCs w:val="28"/>
-        </w:rPr>
-        <w:t>).</w:t>
-      </w:r>
-    </w:p>
-    <w:p>
-      <w:pPr>
-        <w:spacing w:after="0" w:line="360" w:lineRule="auto"/>
+        <w:spacing w:line="360" w:lineRule="auto"/>
         <w:jc w:val="center"/>
         <w:rPr>
           <w:rFonts w:ascii="Times New Roman" w:hAnsi="Times New Roman" w:cs="Times New Roman"/>
@@ -1865,15 +1742,14 @@
       <w:r>
         <w:rPr>
           <w:rFonts w:ascii="Times New Roman" w:hAnsi="Times New Roman" w:cs="Times New Roman"/>
-          <w:noProof/>
           <w:sz w:val="28"/>
           <w:szCs w:val="28"/>
         </w:rPr>
         <w:drawing>
-          <wp:inline distT="0" distB="0" distL="0" distR="0" wp14:anchorId="3331CDDE" wp14:editId="18B37BD7">
-            <wp:extent cx="3337849" cy="1371719"/>
-            <wp:effectExtent l="0" t="0" r="0" b="0"/>
-            <wp:docPr id="6" name="Рисунок 6"/>
+          <wp:inline distT="0" distB="0" distL="0" distR="0" wp14:anchorId="66D86ACF" wp14:editId="178679B1">
+            <wp:extent cx="4244708" cy="2644369"/>
+            <wp:effectExtent l="0" t="0" r="3810" b="3810"/>
+            <wp:docPr id="2" name="Рисунок 2"/>
             <wp:cNvGraphicFramePr>
               <a:graphicFrameLocks xmlns:a="http://schemas.openxmlformats.org/drawingml/2006/main" noChangeAspect="1"/>
             </wp:cNvGraphicFramePr>
@@ -1893,7 +1769,7 @@
                   <pic:spPr>
                     <a:xfrm>
                       <a:off x="0" y="0"/>
-                      <a:ext cx="3337849" cy="1371719"/>
+                      <a:ext cx="4244708" cy="2644369"/>
                     </a:xfrm>
                     <a:prstGeom prst="rect">
                       <a:avLst/>
@@ -1928,6 +1804,7 @@
           <w:rFonts w:ascii="Times New Roman" w:hAnsi="Times New Roman" w:cs="Times New Roman"/>
           <w:sz w:val="28"/>
           <w:szCs w:val="28"/>
+          <w:lang w:val="en-US"/>
         </w:rPr>
         <w:t>3</w:t>
       </w:r>
@@ -1937,7 +1814,7 @@
           <w:sz w:val="28"/>
           <w:szCs w:val="28"/>
         </w:rPr>
-        <w:t xml:space="preserve"> – сервис </w:t>
+        <w:t xml:space="preserve"> – пример при </w:t>
       </w:r>
       <w:r>
         <w:rPr>
@@ -1946,7 +1823,16 @@
           <w:szCs w:val="28"/>
           <w:lang w:val="en-US"/>
         </w:rPr>
-        <w:t>sorting</w:t>
+        <w:t>num=1</w:t>
+      </w:r>
+      <w:r>
+        <w:rPr>
+          <w:rFonts w:ascii="Times New Roman" w:hAnsi="Times New Roman" w:cs="Times New Roman"/>
+          <w:sz w:val="28"/>
+          <w:szCs w:val="28"/>
+          <w:lang w:val="en-US"/>
+        </w:rPr>
+        <w:t>5</w:t>
       </w:r>
       <w:r>
         <w:rPr>
@@ -1959,6 +1845,7 @@
     </w:p>
     <w:p>
       <w:pPr>
+        <w:spacing w:after="0" w:line="360" w:lineRule="auto"/>
         <w:jc w:val="center"/>
         <w:rPr>
           <w:rFonts w:ascii="Times New Roman" w:hAnsi="Times New Roman" w:cs="Times New Roman"/>
@@ -1966,6 +1853,47 @@
           <w:szCs w:val="28"/>
         </w:rPr>
       </w:pPr>
+    </w:p>
+    <w:p>
+      <w:pPr>
+        <w:rPr>
+          <w:rFonts w:ascii="Times New Roman" w:hAnsi="Times New Roman" w:cs="Times New Roman"/>
+          <w:b/>
+          <w:bCs/>
+          <w:sz w:val="28"/>
+          <w:szCs w:val="28"/>
+        </w:rPr>
+      </w:pPr>
+      <w:r>
+        <w:rPr>
+          <w:rFonts w:ascii="Times New Roman" w:hAnsi="Times New Roman" w:cs="Times New Roman"/>
+          <w:b/>
+          <w:bCs/>
+          <w:sz w:val="28"/>
+          <w:szCs w:val="28"/>
+        </w:rPr>
+        <w:t xml:space="preserve">Упражнение </w:t>
+      </w:r>
+      <w:r>
+        <w:rPr>
+          <w:rFonts w:ascii="Times New Roman" w:hAnsi="Times New Roman" w:cs="Times New Roman"/>
+          <w:b/>
+          <w:bCs/>
+          <w:sz w:val="28"/>
+          <w:szCs w:val="28"/>
+        </w:rPr>
+        <w:t>2</w:t>
+      </w:r>
+      <w:r>
+        <w:rPr>
+          <w:rFonts w:ascii="Times New Roman" w:hAnsi="Times New Roman" w:cs="Times New Roman"/>
+          <w:b/>
+          <w:bCs/>
+          <w:sz w:val="28"/>
+          <w:szCs w:val="28"/>
+        </w:rPr>
+        <w:t>.</w:t>
+      </w:r>
     </w:p>
     <w:p>
       <w:pPr>
@@ -2154,39 +2082,77 @@
     </w:p>
     <w:p>
       <w:pPr>
-        <w:rPr>
-          <w:rFonts w:ascii="Times New Roman" w:hAnsi="Times New Roman" w:cs="Times New Roman"/>
-          <w:b/>
-          <w:bCs/>
-          <w:sz w:val="28"/>
-          <w:szCs w:val="28"/>
-        </w:rPr>
-      </w:pPr>
-      <w:r>
-        <w:rPr>
-          <w:rFonts w:ascii="Times New Roman" w:hAnsi="Times New Roman" w:cs="Times New Roman"/>
-          <w:b/>
-          <w:bCs/>
-          <w:sz w:val="28"/>
-          <w:szCs w:val="28"/>
-        </w:rPr>
-        <w:t xml:space="preserve">Упражнение </w:t>
-      </w:r>
-      <w:r>
-        <w:rPr>
-          <w:rFonts w:ascii="Times New Roman" w:hAnsi="Times New Roman" w:cs="Times New Roman"/>
-          <w:b/>
-          <w:bCs/>
-          <w:sz w:val="28"/>
-          <w:szCs w:val="28"/>
-        </w:rPr>
-        <w:t>3</w:t>
-      </w:r>
-      <w:r>
-        <w:rPr>
-          <w:rFonts w:ascii="Times New Roman" w:hAnsi="Times New Roman" w:cs="Times New Roman"/>
-          <w:b/>
-          <w:bCs/>
+        <w:jc w:val="center"/>
+        <w:rPr>
+          <w:rFonts w:ascii="Times New Roman" w:hAnsi="Times New Roman" w:cs="Times New Roman"/>
+          <w:sz w:val="28"/>
+          <w:szCs w:val="28"/>
+        </w:rPr>
+      </w:pPr>
+    </w:p>
+    <w:p>
+      <w:pPr>
+        <w:spacing w:line="360" w:lineRule="auto"/>
+        <w:ind w:firstLine="708"/>
+        <w:jc w:val="both"/>
+        <w:rPr>
+          <w:rFonts w:ascii="Times New Roman" w:hAnsi="Times New Roman" w:cs="Times New Roman"/>
+          <w:sz w:val="28"/>
+          <w:szCs w:val="28"/>
+        </w:rPr>
+      </w:pPr>
+      <w:r>
+        <w:rPr>
+          <w:rFonts w:ascii="Times New Roman" w:hAnsi="Times New Roman" w:cs="Times New Roman"/>
+          <w:sz w:val="28"/>
+          <w:szCs w:val="28"/>
+        </w:rPr>
+        <w:t xml:space="preserve">Пример при </w:t>
+      </w:r>
+      <w:r>
+        <w:rPr>
+          <w:rFonts w:ascii="Times New Roman" w:hAnsi="Times New Roman" w:cs="Times New Roman"/>
+          <w:sz w:val="28"/>
+          <w:szCs w:val="28"/>
+          <w:lang w:val="en-US"/>
+        </w:rPr>
+        <w:t>array</w:t>
+      </w:r>
+      <w:r>
+        <w:rPr>
+          <w:rFonts w:ascii="Times New Roman" w:hAnsi="Times New Roman" w:cs="Times New Roman"/>
+          <w:sz w:val="28"/>
+          <w:szCs w:val="28"/>
+        </w:rPr>
+        <w:t>=78,23,56,1,8,32,1</w:t>
+      </w:r>
+      <w:r>
+        <w:rPr>
+          <w:rFonts w:ascii="Times New Roman" w:hAnsi="Times New Roman" w:cs="Times New Roman"/>
+          <w:sz w:val="28"/>
+          <w:szCs w:val="28"/>
+        </w:rPr>
+        <w:t xml:space="preserve"> </w:t>
+      </w:r>
+      <w:r>
+        <w:rPr>
+          <w:rFonts w:ascii="Times New Roman" w:hAnsi="Times New Roman" w:cs="Times New Roman"/>
+          <w:sz w:val="28"/>
+          <w:szCs w:val="28"/>
+        </w:rPr>
+        <w:t xml:space="preserve">представлен на рисунке </w:t>
+      </w:r>
+      <w:r>
+        <w:rPr>
+          <w:rFonts w:ascii="Times New Roman" w:hAnsi="Times New Roman" w:cs="Times New Roman"/>
+          <w:sz w:val="28"/>
+          <w:szCs w:val="28"/>
+        </w:rPr>
+        <w:t>5</w:t>
+      </w:r>
+      <w:r>
+        <w:rPr>
+          <w:rFonts w:ascii="Times New Roman" w:hAnsi="Times New Roman" w:cs="Times New Roman"/>
           <w:sz w:val="28"/>
           <w:szCs w:val="28"/>
         </w:rPr>
@@ -2195,167 +2161,8 @@
     </w:p>
     <w:p>
       <w:pPr>
-        <w:spacing w:after="0" w:line="360" w:lineRule="auto"/>
-        <w:jc w:val="both"/>
-        <w:rPr>
-          <w:rFonts w:ascii="Times New Roman" w:hAnsi="Times New Roman" w:cs="Times New Roman"/>
-          <w:sz w:val="28"/>
-          <w:szCs w:val="28"/>
-        </w:rPr>
-      </w:pPr>
-      <w:r>
-        <w:rPr>
-          <w:rFonts w:ascii="Times New Roman" w:hAnsi="Times New Roman" w:cs="Times New Roman"/>
-          <w:sz w:val="28"/>
-          <w:szCs w:val="28"/>
-        </w:rPr>
-        <w:tab/>
-        <w:t>В</w:t>
-      </w:r>
-      <w:r>
-        <w:rPr>
-          <w:rFonts w:ascii="Times New Roman" w:hAnsi="Times New Roman" w:cs="Times New Roman"/>
-          <w:sz w:val="28"/>
-          <w:szCs w:val="28"/>
-        </w:rPr>
-        <w:t xml:space="preserve"> </w:t>
-      </w:r>
-      <w:r>
-        <w:rPr>
-          <w:rFonts w:ascii="Times New Roman" w:hAnsi="Times New Roman" w:cs="Times New Roman"/>
-          <w:sz w:val="28"/>
-          <w:szCs w:val="28"/>
-        </w:rPr>
-        <w:t>файле</w:t>
-      </w:r>
-      <w:r>
-        <w:rPr>
-          <w:rFonts w:ascii="Times New Roman" w:hAnsi="Times New Roman" w:cs="Times New Roman"/>
-          <w:sz w:val="28"/>
-          <w:szCs w:val="28"/>
-        </w:rPr>
-        <w:t xml:space="preserve"> </w:t>
-      </w:r>
-      <w:r>
-        <w:rPr>
-          <w:rFonts w:ascii="Times New Roman" w:hAnsi="Times New Roman" w:cs="Times New Roman"/>
-          <w:sz w:val="28"/>
-          <w:szCs w:val="28"/>
-          <w:lang w:val="en-US"/>
-        </w:rPr>
-        <w:t>docker</w:t>
-      </w:r>
-      <w:r>
-        <w:rPr>
-          <w:rFonts w:ascii="Times New Roman" w:hAnsi="Times New Roman" w:cs="Times New Roman"/>
-          <w:sz w:val="28"/>
-          <w:szCs w:val="28"/>
-        </w:rPr>
-        <w:t>-</w:t>
-      </w:r>
-      <w:r>
-        <w:rPr>
-          <w:rFonts w:ascii="Times New Roman" w:hAnsi="Times New Roman" w:cs="Times New Roman"/>
-          <w:sz w:val="28"/>
-          <w:szCs w:val="28"/>
-          <w:lang w:val="en-US"/>
-        </w:rPr>
-        <w:t>compose</w:t>
-      </w:r>
-      <w:r>
-        <w:rPr>
-          <w:rFonts w:ascii="Times New Roman" w:hAnsi="Times New Roman" w:cs="Times New Roman"/>
-          <w:sz w:val="28"/>
-          <w:szCs w:val="28"/>
-        </w:rPr>
-        <w:t xml:space="preserve"> </w:t>
-      </w:r>
-      <w:r>
-        <w:rPr>
-          <w:rFonts w:ascii="Times New Roman" w:hAnsi="Times New Roman" w:cs="Times New Roman"/>
-          <w:sz w:val="28"/>
-          <w:szCs w:val="28"/>
-          <w:lang w:val="en-US"/>
-        </w:rPr>
-        <w:t>up</w:t>
-      </w:r>
-      <w:r>
-        <w:rPr>
-          <w:rFonts w:ascii="Times New Roman" w:hAnsi="Times New Roman" w:cs="Times New Roman"/>
-          <w:sz w:val="28"/>
-          <w:szCs w:val="28"/>
-        </w:rPr>
-        <w:t xml:space="preserve"> </w:t>
-      </w:r>
-      <w:r>
-        <w:rPr>
-          <w:rFonts w:ascii="Times New Roman" w:hAnsi="Times New Roman" w:cs="Times New Roman"/>
-          <w:sz w:val="28"/>
-          <w:szCs w:val="28"/>
-        </w:rPr>
-        <w:t>создадим</w:t>
-      </w:r>
-      <w:r>
-        <w:rPr>
-          <w:rFonts w:ascii="Times New Roman" w:hAnsi="Times New Roman" w:cs="Times New Roman"/>
-          <w:sz w:val="28"/>
-          <w:szCs w:val="28"/>
-        </w:rPr>
-        <w:t xml:space="preserve"> </w:t>
-      </w:r>
-      <w:r>
-        <w:rPr>
-          <w:rFonts w:ascii="Times New Roman" w:hAnsi="Times New Roman" w:cs="Times New Roman"/>
-          <w:sz w:val="28"/>
-          <w:szCs w:val="28"/>
-        </w:rPr>
-        <w:t xml:space="preserve">независимый сервис </w:t>
-      </w:r>
-      <w:r>
-        <w:rPr>
-          <w:rFonts w:ascii="Times New Roman" w:hAnsi="Times New Roman" w:cs="Times New Roman"/>
-          <w:sz w:val="28"/>
-          <w:szCs w:val="28"/>
-          <w:lang w:val="en-US"/>
-        </w:rPr>
-        <w:t>console</w:t>
-      </w:r>
-      <w:r>
-        <w:rPr>
-          <w:rFonts w:ascii="Times New Roman" w:hAnsi="Times New Roman" w:cs="Times New Roman"/>
-          <w:sz w:val="28"/>
-          <w:szCs w:val="28"/>
-        </w:rPr>
-        <w:t xml:space="preserve"> </w:t>
-      </w:r>
-      <w:r>
-        <w:rPr>
-          <w:rFonts w:ascii="Times New Roman" w:hAnsi="Times New Roman" w:cs="Times New Roman"/>
-          <w:sz w:val="28"/>
-          <w:szCs w:val="28"/>
-        </w:rPr>
-        <w:t xml:space="preserve">(Рисунок </w:t>
-      </w:r>
-      <w:r>
-        <w:rPr>
-          <w:rFonts w:ascii="Times New Roman" w:hAnsi="Times New Roman" w:cs="Times New Roman"/>
-          <w:sz w:val="28"/>
-          <w:szCs w:val="28"/>
-        </w:rPr>
-        <w:t>5</w:t>
-      </w:r>
-      <w:r>
-        <w:rPr>
-          <w:rFonts w:ascii="Times New Roman" w:hAnsi="Times New Roman" w:cs="Times New Roman"/>
-          <w:sz w:val="28"/>
-          <w:szCs w:val="28"/>
-        </w:rPr>
-        <w:t>).</w:t>
-      </w:r>
-    </w:p>
-    <w:p>
-      <w:pPr>
-        <w:spacing w:after="0" w:line="360" w:lineRule="auto"/>
+        <w:spacing w:line="360" w:lineRule="auto"/>
+        <w:ind w:firstLine="708"/>
         <w:jc w:val="center"/>
         <w:rPr>
           <w:rFonts w:ascii="Times New Roman" w:hAnsi="Times New Roman" w:cs="Times New Roman"/>
@@ -2366,15 +2173,14 @@
       <w:r>
         <w:rPr>
           <w:rFonts w:ascii="Times New Roman" w:hAnsi="Times New Roman" w:cs="Times New Roman"/>
-          <w:noProof/>
           <w:sz w:val="28"/>
           <w:szCs w:val="28"/>
         </w:rPr>
         <w:drawing>
-          <wp:inline distT="0" distB="0" distL="0" distR="0" wp14:anchorId="28310FFA" wp14:editId="7D3EC168">
-            <wp:extent cx="3063505" cy="1348857"/>
-            <wp:effectExtent l="0" t="0" r="3810" b="3810"/>
-            <wp:docPr id="8" name="Рисунок 8"/>
+          <wp:inline distT="0" distB="0" distL="0" distR="0" wp14:anchorId="29179A38" wp14:editId="0984191C">
+            <wp:extent cx="2339543" cy="533446"/>
+            <wp:effectExtent l="0" t="0" r="3810" b="0"/>
+            <wp:docPr id="3" name="Рисунок 3"/>
             <wp:cNvGraphicFramePr>
               <a:graphicFrameLocks xmlns:a="http://schemas.openxmlformats.org/drawingml/2006/main" noChangeAspect="1"/>
             </wp:cNvGraphicFramePr>
@@ -2394,7 +2200,7 @@
                   <pic:spPr>
                     <a:xfrm>
                       <a:off x="0" y="0"/>
-                      <a:ext cx="3063505" cy="1348857"/>
+                      <a:ext cx="2339543" cy="533446"/>
                     </a:xfrm>
                     <a:prstGeom prst="rect">
                       <a:avLst/>
@@ -2429,6 +2235,7 @@
           <w:rFonts w:ascii="Times New Roman" w:hAnsi="Times New Roman" w:cs="Times New Roman"/>
           <w:sz w:val="28"/>
           <w:szCs w:val="28"/>
+          <w:lang w:val="en-US"/>
         </w:rPr>
         <w:t>5</w:t>
       </w:r>
@@ -2438,7 +2245,15 @@
           <w:sz w:val="28"/>
           <w:szCs w:val="28"/>
         </w:rPr>
-        <w:t xml:space="preserve"> – сервис </w:t>
+        <w:t xml:space="preserve"> – </w:t>
+      </w:r>
+      <w:r>
+        <w:rPr>
+          <w:rFonts w:ascii="Times New Roman" w:hAnsi="Times New Roman" w:cs="Times New Roman"/>
+          <w:sz w:val="28"/>
+          <w:szCs w:val="28"/>
+        </w:rPr>
+        <w:t xml:space="preserve">пример при </w:t>
       </w:r>
       <w:r>
         <w:rPr>
@@ -2447,7 +2262,15 @@
           <w:szCs w:val="28"/>
           <w:lang w:val="en-US"/>
         </w:rPr>
-        <w:t>console</w:t>
+        <w:t>array</w:t>
+      </w:r>
+      <w:r>
+        <w:rPr>
+          <w:rFonts w:ascii="Times New Roman" w:hAnsi="Times New Roman" w:cs="Times New Roman"/>
+          <w:sz w:val="28"/>
+          <w:szCs w:val="28"/>
+        </w:rPr>
+        <w:t>=78,23,56,1,8,32,1</w:t>
       </w:r>
       <w:r>
         <w:rPr>
@@ -2460,8 +2283,94 @@
     </w:p>
     <w:p>
       <w:pPr>
+        <w:spacing w:line="360" w:lineRule="auto"/>
+        <w:ind w:firstLine="708"/>
+        <w:jc w:val="center"/>
+        <w:rPr>
+          <w:rFonts w:ascii="Times New Roman" w:hAnsi="Times New Roman" w:cs="Times New Roman"/>
+          <w:sz w:val="28"/>
+          <w:szCs w:val="28"/>
+        </w:rPr>
+      </w:pPr>
+    </w:p>
+    <w:p>
+      <w:pPr>
+        <w:rPr>
+          <w:rFonts w:ascii="Times New Roman" w:hAnsi="Times New Roman" w:cs="Times New Roman"/>
+          <w:b/>
+          <w:bCs/>
+          <w:sz w:val="28"/>
+          <w:szCs w:val="28"/>
+        </w:rPr>
+      </w:pPr>
+    </w:p>
+    <w:p>
+      <w:pPr>
+        <w:rPr>
+          <w:rFonts w:ascii="Times New Roman" w:hAnsi="Times New Roman" w:cs="Times New Roman"/>
+          <w:b/>
+          <w:bCs/>
+          <w:sz w:val="28"/>
+          <w:szCs w:val="28"/>
+        </w:rPr>
+      </w:pPr>
+    </w:p>
+    <w:p>
+      <w:pPr>
+        <w:rPr>
+          <w:rFonts w:ascii="Times New Roman" w:hAnsi="Times New Roman" w:cs="Times New Roman"/>
+          <w:b/>
+          <w:bCs/>
+          <w:sz w:val="28"/>
+          <w:szCs w:val="28"/>
+        </w:rPr>
+      </w:pPr>
+    </w:p>
+    <w:p>
+      <w:pPr>
+        <w:rPr>
+          <w:rFonts w:ascii="Times New Roman" w:hAnsi="Times New Roman" w:cs="Times New Roman"/>
+          <w:b/>
+          <w:bCs/>
+          <w:sz w:val="28"/>
+          <w:szCs w:val="28"/>
+        </w:rPr>
+      </w:pPr>
+      <w:r>
+        <w:rPr>
+          <w:rFonts w:ascii="Times New Roman" w:hAnsi="Times New Roman" w:cs="Times New Roman"/>
+          <w:b/>
+          <w:bCs/>
+          <w:sz w:val="28"/>
+          <w:szCs w:val="28"/>
+        </w:rPr>
+        <w:t xml:space="preserve">Упражнение </w:t>
+      </w:r>
+      <w:r>
+        <w:rPr>
+          <w:rFonts w:ascii="Times New Roman" w:hAnsi="Times New Roman" w:cs="Times New Roman"/>
+          <w:b/>
+          <w:bCs/>
+          <w:sz w:val="28"/>
+          <w:szCs w:val="28"/>
+        </w:rPr>
+        <w:t>3</w:t>
+      </w:r>
+      <w:r>
+        <w:rPr>
+          <w:rFonts w:ascii="Times New Roman" w:hAnsi="Times New Roman" w:cs="Times New Roman"/>
+          <w:b/>
+          <w:bCs/>
+          <w:sz w:val="28"/>
+          <w:szCs w:val="28"/>
+        </w:rPr>
+        <w:t>.</w:t>
+      </w:r>
+    </w:p>
+    <w:p>
+      <w:pPr>
         <w:spacing w:after="0" w:line="360" w:lineRule="auto"/>
-        <w:ind w:firstLine="709"/>
+        <w:ind w:firstLine="708"/>
         <w:jc w:val="both"/>
         <w:rPr>
           <w:rFonts w:ascii="Times New Roman" w:hAnsi="Times New Roman" w:cs="Times New Roman"/>
@@ -2475,9 +2384,9 @@
           <w:sz w:val="28"/>
           <w:szCs w:val="28"/>
         </w:rPr>
-        <w:lastRenderedPageBreak/>
         <w:t xml:space="preserve">Для выполнения упражнения необходим переданный параметр </w:t>
       </w:r>
+      <w:proofErr w:type="spellStart"/>
       <w:r>
         <w:rPr>
           <w:rFonts w:ascii="Times New Roman" w:hAnsi="Times New Roman" w:cs="Times New Roman"/>
@@ -2487,6 +2396,7 @@
         </w:rPr>
         <w:t>cmd</w:t>
       </w:r>
+      <w:proofErr w:type="spellEnd"/>
       <w:r>
         <w:rPr>
           <w:rFonts w:ascii="Times New Roman" w:hAnsi="Times New Roman" w:cs="Times New Roman"/>
@@ -2501,7 +2411,24 @@
           <w:sz w:val="28"/>
           <w:szCs w:val="28"/>
         </w:rPr>
-        <w:t xml:space="preserve">который должен быть отличным от 0. Обращаемся к </w:t>
+        <w:t xml:space="preserve">который должен быть отличным от </w:t>
+      </w:r>
+      <w:r>
+        <w:rPr>
+          <w:rFonts w:ascii="Times New Roman" w:hAnsi="Times New Roman" w:cs="Times New Roman"/>
+          <w:sz w:val="28"/>
+          <w:szCs w:val="28"/>
+          <w:lang w:val="en-US"/>
+        </w:rPr>
+        <w:t>null</w:t>
+      </w:r>
+      <w:r>
+        <w:rPr>
+          <w:rFonts w:ascii="Times New Roman" w:hAnsi="Times New Roman" w:cs="Times New Roman"/>
+          <w:sz w:val="28"/>
+          <w:szCs w:val="28"/>
+        </w:rPr>
+        <w:t xml:space="preserve">. Обращаемся к </w:t>
       </w:r>
       <w:r>
         <w:rPr>
@@ -2618,6 +2545,229 @@
     </w:p>
     <w:p>
       <w:pPr>
+        <w:spacing w:line="360" w:lineRule="auto"/>
+        <w:jc w:val="center"/>
+        <w:rPr>
+          <w:rFonts w:ascii="Times New Roman" w:hAnsi="Times New Roman" w:cs="Times New Roman"/>
+          <w:sz w:val="28"/>
+          <w:szCs w:val="28"/>
+        </w:rPr>
+      </w:pPr>
+    </w:p>
+    <w:p>
+      <w:pPr>
+        <w:spacing w:line="360" w:lineRule="auto"/>
+        <w:ind w:firstLine="708"/>
+        <w:jc w:val="both"/>
+        <w:rPr>
+          <w:rFonts w:ascii="Times New Roman" w:hAnsi="Times New Roman" w:cs="Times New Roman"/>
+          <w:sz w:val="28"/>
+          <w:szCs w:val="28"/>
+        </w:rPr>
+      </w:pPr>
+      <w:r>
+        <w:rPr>
+          <w:rFonts w:ascii="Times New Roman" w:hAnsi="Times New Roman" w:cs="Times New Roman"/>
+          <w:sz w:val="28"/>
+          <w:szCs w:val="28"/>
+        </w:rPr>
+        <w:t xml:space="preserve">Пример при </w:t>
+      </w:r>
+      <w:proofErr w:type="spellStart"/>
+      <w:r>
+        <w:rPr>
+          <w:rFonts w:ascii="Times New Roman" w:hAnsi="Times New Roman" w:cs="Times New Roman"/>
+          <w:sz w:val="28"/>
+          <w:szCs w:val="28"/>
+          <w:lang w:val="en-US"/>
+        </w:rPr>
+        <w:t>cmd</w:t>
+      </w:r>
+      <w:proofErr w:type="spellEnd"/>
+      <w:r>
+        <w:rPr>
+          <w:rFonts w:ascii="Times New Roman" w:hAnsi="Times New Roman" w:cs="Times New Roman"/>
+          <w:sz w:val="28"/>
+          <w:szCs w:val="28"/>
+        </w:rPr>
+        <w:t>=</w:t>
+      </w:r>
+      <w:r>
+        <w:rPr>
+          <w:rFonts w:ascii="Times New Roman" w:hAnsi="Times New Roman" w:cs="Times New Roman"/>
+          <w:sz w:val="28"/>
+          <w:szCs w:val="28"/>
+          <w:lang w:val="en-US"/>
+        </w:rPr>
+        <w:t>ls</w:t>
+      </w:r>
+      <w:r>
+        <w:rPr>
+          <w:rFonts w:ascii="Times New Roman" w:hAnsi="Times New Roman" w:cs="Times New Roman"/>
+          <w:sz w:val="28"/>
+          <w:szCs w:val="28"/>
+        </w:rPr>
+        <w:t xml:space="preserve"> </w:t>
+      </w:r>
+      <w:r>
+        <w:rPr>
+          <w:rFonts w:ascii="Times New Roman" w:hAnsi="Times New Roman" w:cs="Times New Roman"/>
+          <w:sz w:val="28"/>
+          <w:szCs w:val="28"/>
+        </w:rPr>
+        <w:t xml:space="preserve">представлен на рисунке </w:t>
+      </w:r>
+      <w:r>
+        <w:rPr>
+          <w:rFonts w:ascii="Times New Roman" w:hAnsi="Times New Roman" w:cs="Times New Roman"/>
+          <w:sz w:val="28"/>
+          <w:szCs w:val="28"/>
+        </w:rPr>
+        <w:t>7</w:t>
+      </w:r>
+      <w:r>
+        <w:rPr>
+          <w:rFonts w:ascii="Times New Roman" w:hAnsi="Times New Roman" w:cs="Times New Roman"/>
+          <w:sz w:val="28"/>
+          <w:szCs w:val="28"/>
+        </w:rPr>
+        <w:t>.</w:t>
+      </w:r>
+    </w:p>
+    <w:p>
+      <w:pPr>
+        <w:spacing w:line="360" w:lineRule="auto"/>
+        <w:jc w:val="center"/>
+        <w:rPr>
+          <w:rFonts w:ascii="Times New Roman" w:hAnsi="Times New Roman" w:cs="Times New Roman"/>
+          <w:sz w:val="28"/>
+          <w:szCs w:val="28"/>
+        </w:rPr>
+      </w:pPr>
+      <w:r>
+        <w:rPr>
+          <w:rFonts w:ascii="Times New Roman" w:hAnsi="Times New Roman" w:cs="Times New Roman"/>
+          <w:sz w:val="28"/>
+          <w:szCs w:val="28"/>
+        </w:rPr>
+        <w:drawing>
+          <wp:inline distT="0" distB="0" distL="0" distR="0" wp14:anchorId="40D6B65D" wp14:editId="081EE455">
+            <wp:extent cx="3642676" cy="350550"/>
+            <wp:effectExtent l="0" t="0" r="0" b="0"/>
+            <wp:docPr id="4" name="Рисунок 4"/>
+            <wp:cNvGraphicFramePr>
+              <a:graphicFrameLocks xmlns:a="http://schemas.openxmlformats.org/drawingml/2006/main" noChangeAspect="1"/>
+            </wp:cNvGraphicFramePr>
+            <a:graphic xmlns:a="http://schemas.openxmlformats.org/drawingml/2006/main">
+              <a:graphicData uri="http://schemas.openxmlformats.org/drawingml/2006/picture">
+                <pic:pic xmlns:pic="http://schemas.openxmlformats.org/drawingml/2006/picture">
+                  <pic:nvPicPr>
+                    <pic:cNvPr id="1" name=""/>
+                    <pic:cNvPicPr/>
+                  </pic:nvPicPr>
+                  <pic:blipFill>
+                    <a:blip r:embed="rId13"/>
+                    <a:stretch>
+                      <a:fillRect/>
+                    </a:stretch>
+                  </pic:blipFill>
+                  <pic:spPr>
+                    <a:xfrm>
+                      <a:off x="0" y="0"/>
+                      <a:ext cx="3642676" cy="350550"/>
+                    </a:xfrm>
+                    <a:prstGeom prst="rect">
+                      <a:avLst/>
+                    </a:prstGeom>
+                  </pic:spPr>
+                </pic:pic>
+              </a:graphicData>
+            </a:graphic>
+          </wp:inline>
+        </w:drawing>
+      </w:r>
+    </w:p>
+    <w:p>
+      <w:pPr>
+        <w:spacing w:line="360" w:lineRule="auto"/>
+        <w:jc w:val="center"/>
+        <w:rPr>
+          <w:rFonts w:ascii="Times New Roman" w:hAnsi="Times New Roman" w:cs="Times New Roman"/>
+          <w:sz w:val="28"/>
+          <w:szCs w:val="28"/>
+        </w:rPr>
+      </w:pPr>
+      <w:r>
+        <w:rPr>
+          <w:rFonts w:ascii="Times New Roman" w:hAnsi="Times New Roman" w:cs="Times New Roman"/>
+          <w:sz w:val="28"/>
+          <w:szCs w:val="28"/>
+        </w:rPr>
+        <w:t xml:space="preserve">Рисунок </w:t>
+      </w:r>
+      <w:r>
+        <w:rPr>
+          <w:rFonts w:ascii="Times New Roman" w:hAnsi="Times New Roman" w:cs="Times New Roman"/>
+          <w:sz w:val="28"/>
+          <w:szCs w:val="28"/>
+        </w:rPr>
+        <w:t>7</w:t>
+      </w:r>
+      <w:r>
+        <w:rPr>
+          <w:rFonts w:ascii="Times New Roman" w:hAnsi="Times New Roman" w:cs="Times New Roman"/>
+          <w:sz w:val="28"/>
+          <w:szCs w:val="28"/>
+        </w:rPr>
+        <w:t xml:space="preserve"> – </w:t>
+      </w:r>
+      <w:r>
+        <w:rPr>
+          <w:rFonts w:ascii="Times New Roman" w:hAnsi="Times New Roman" w:cs="Times New Roman"/>
+          <w:sz w:val="28"/>
+          <w:szCs w:val="28"/>
+        </w:rPr>
+        <w:t xml:space="preserve">пример при </w:t>
+      </w:r>
+      <w:proofErr w:type="spellStart"/>
+      <w:r>
+        <w:rPr>
+          <w:rFonts w:ascii="Times New Roman" w:hAnsi="Times New Roman" w:cs="Times New Roman"/>
+          <w:sz w:val="28"/>
+          <w:szCs w:val="28"/>
+          <w:lang w:val="en-US"/>
+        </w:rPr>
+        <w:t>cmd</w:t>
+      </w:r>
+      <w:proofErr w:type="spellEnd"/>
+      <w:r>
+        <w:rPr>
+          <w:rFonts w:ascii="Times New Roman" w:hAnsi="Times New Roman" w:cs="Times New Roman"/>
+          <w:sz w:val="28"/>
+          <w:szCs w:val="28"/>
+        </w:rPr>
+        <w:t>=</w:t>
+      </w:r>
+      <w:r>
+        <w:rPr>
+          <w:rFonts w:ascii="Times New Roman" w:hAnsi="Times New Roman" w:cs="Times New Roman"/>
+          <w:sz w:val="28"/>
+          <w:szCs w:val="28"/>
+          <w:lang w:val="en-US"/>
+        </w:rPr>
+        <w:t>ls</w:t>
+      </w:r>
+      <w:r>
+        <w:rPr>
+          <w:rFonts w:ascii="Times New Roman" w:hAnsi="Times New Roman" w:cs="Times New Roman"/>
+          <w:sz w:val="28"/>
+          <w:szCs w:val="28"/>
+        </w:rPr>
+        <w:t>.</w:t>
+      </w:r>
+    </w:p>
+    <w:p>
+      <w:pPr>
         <w:pStyle w:val="1"/>
         <w:spacing w:line="360" w:lineRule="auto"/>
         <w:rPr>
@@ -2794,6 +2944,7 @@
           <w:sz w:val="28"/>
           <w:szCs w:val="28"/>
         </w:rPr>
+        <w:lastRenderedPageBreak/>
         <w:tab/>
       </w:r>
       <w:r>
@@ -2802,7 +2953,43 @@
           <w:sz w:val="28"/>
           <w:szCs w:val="28"/>
         </w:rPr>
-        <w:t>В конфигурационном файле сосредоточены настройки интерпретатора PHP и его многочисленных расширений. Содержимое данного файла представляет собой секции и директивы. Секции заключаются в квадратные скобки, после них идут директивы формата “directive = value”. Комментариями являются строки, начинающиеся с точки запятой</w:t>
+        <w:t>В конфигурационном файле сосредоточены настройки интерпретатора PHP и его многочисленных расширений. Содержимое данного файла представляет собой секции и директивы. Секции заключаются в квадратные скобки, после них идут директивы формата “</w:t>
+      </w:r>
+      <w:proofErr w:type="spellStart"/>
+      <w:r>
+        <w:rPr>
+          <w:rFonts w:ascii="Times New Roman" w:hAnsi="Times New Roman" w:cs="Times New Roman"/>
+          <w:sz w:val="28"/>
+          <w:szCs w:val="28"/>
+        </w:rPr>
+        <w:t>directive</w:t>
+      </w:r>
+      <w:proofErr w:type="spellEnd"/>
+      <w:r>
+        <w:rPr>
+          <w:rFonts w:ascii="Times New Roman" w:hAnsi="Times New Roman" w:cs="Times New Roman"/>
+          <w:sz w:val="28"/>
+          <w:szCs w:val="28"/>
+        </w:rPr>
+        <w:t xml:space="preserve"> = </w:t>
+      </w:r>
+      <w:proofErr w:type="spellStart"/>
+      <w:r>
+        <w:rPr>
+          <w:rFonts w:ascii="Times New Roman" w:hAnsi="Times New Roman" w:cs="Times New Roman"/>
+          <w:sz w:val="28"/>
+          <w:szCs w:val="28"/>
+        </w:rPr>
+        <w:t>value</w:t>
+      </w:r>
+      <w:proofErr w:type="spellEnd"/>
+      <w:r>
+        <w:rPr>
+          <w:rFonts w:ascii="Times New Roman" w:hAnsi="Times New Roman" w:cs="Times New Roman"/>
+          <w:sz w:val="28"/>
+          <w:szCs w:val="28"/>
+        </w:rPr>
+        <w:t>”. Комментариями являются строки, начинающиеся с точки запятой</w:t>
       </w:r>
       <w:r>
         <w:rPr>
@@ -2834,7 +3021,23 @@
           <w:b/>
           <w:bCs/>
         </w:rPr>
-        <w:t>Как написать простой скрипт на php.</w:t>
+        <w:t xml:space="preserve">Как написать простой скрипт на </w:t>
+      </w:r>
+      <w:proofErr w:type="spellStart"/>
+      <w:r>
+        <w:rPr>
+          <w:b/>
+          <w:bCs/>
+        </w:rPr>
+        <w:t>php</w:t>
+      </w:r>
+      <w:proofErr w:type="spellEnd"/>
+      <w:r>
+        <w:rPr>
+          <w:b/>
+          <w:bCs/>
+        </w:rPr>
+        <w:t>.</w:t>
       </w:r>
     </w:p>
     <w:p>
@@ -2921,9 +3124,17 @@
           <w:b/>
           <w:bCs/>
         </w:rPr>
-        <w:lastRenderedPageBreak/>
-        <w:t>Основные правила, связанные с переменными в php</w:t>
-      </w:r>
+        <w:t xml:space="preserve">Основные правила, связанные с переменными в </w:t>
+      </w:r>
+      <w:proofErr w:type="spellStart"/>
+      <w:r>
+        <w:rPr>
+          <w:b/>
+          <w:bCs/>
+        </w:rPr>
+        <w:t>php</w:t>
+      </w:r>
+      <w:proofErr w:type="spellEnd"/>
     </w:p>
     <w:p>
       <w:pPr>
@@ -2932,7 +3143,15 @@
         <w:ind w:left="357" w:firstLine="351"/>
       </w:pPr>
       <w:r>
-        <w:t xml:space="preserve">В PHP как и во многих других языках существует такое понятие, как переменная. Правилом хорошего тона данного языка является не скупиться на количество переменных в коде, т.к. интерпретатору создать новый идентификатор не затратно. Основные правила, связанные с переменными в языке PHP: 1. Объявление переменной начинается со знака $. Данная особенность языка облегчает интерпретатору выделение переменных в тексте. 2. Имена переменных должны состоять из латинских букв, цифр и нижнего подчеркивания. Хотя данное правило не является обязательным, рекомендуется его соблюдать. </w:t>
+        <w:t xml:space="preserve">В </w:t>
+      </w:r>
+      <w:proofErr w:type="gramStart"/>
+      <w:r>
+        <w:t>PHP</w:t>
+      </w:r>
+      <w:proofErr w:type="gramEnd"/>
+      <w:r>
+        <w:t xml:space="preserve"> как и во многих других языках существует такое понятие, как переменная. Правилом хорошего тона данного языка является не скупиться на количество переменных в коде, т.к. интерпретатору создать новый идентификатор не затратно. Основные правила, связанные с переменными в языке PHP: 1. Объявление переменной начинается со знака $. Данная особенность языка облегчает интерпретатору выделение переменных в тексте. 2. Имена переменных должны состоять из латинских букв, цифр и нижнего подчеркивания. Хотя данное правило не является обязательным, рекомендуется его соблюдать. </w:t>
       </w:r>
     </w:p>
     <w:p>
@@ -2954,7 +3173,23 @@
           <w:b/>
           <w:bCs/>
         </w:rPr>
-        <w:t>Основные типы данных в php.</w:t>
+        <w:t xml:space="preserve">Основные типы данных в </w:t>
+      </w:r>
+      <w:proofErr w:type="spellStart"/>
+      <w:r>
+        <w:rPr>
+          <w:b/>
+          <w:bCs/>
+        </w:rPr>
+        <w:t>php</w:t>
+      </w:r>
+      <w:proofErr w:type="spellEnd"/>
+      <w:r>
+        <w:rPr>
+          <w:b/>
+          <w:bCs/>
+        </w:rPr>
+        <w:t>.</w:t>
       </w:r>
     </w:p>
     <w:p>
@@ -2974,7 +3209,286 @@
           <w:sz w:val="28"/>
           <w:szCs w:val="28"/>
         </w:rPr>
-        <w:t>PHP поддерживает десять основных типов переменных: 1) integer: целое число со знаком, размер зависит от разрядности системы; 2) double: вещественное число, число с плавающей точкой, отводится 8 байт. Для обозначения бесконечности используется INF, а для обозначения несуществующего числа NAN; 3) boolean: логическая переменная с двумя возможными состояниями true и false; 4) string: набор символов; 5) array: ассоциативный массив. В PHP нет обычного классического массива, как в других языках программирования, здесь массив представляет набор элементов, представляющих пары ключ =&gt; значение. Ключами могут быть как целые числа, так и строки; 6) object: ссылка на объект, который реализует несколько принципов ООП; 7) resource: некоторый ресурс, обрабатываемый языком особым образом; 28 8) null: специальное значение; 9) callable: нововведение версии 5.4. Этим типом является функция обратного вызова. Данный подход используется, когда в функцию нужно передать другую функцию, которая в этом случае и называется функцией обратного вызова; 10) iterable: псевдотип, введённый в PHP 7.1. Он принимает любой массив или объект, реализующий интерфейс Traversable. Используется как тип параметра для указания, что функция принимает набор значений, но ей не важна форма этого набора, пока он будет использоваться с foreach.</w:t>
+        <w:t xml:space="preserve">PHP поддерживает десять основных типов переменных: 1) </w:t>
+      </w:r>
+      <w:proofErr w:type="spellStart"/>
+      <w:r>
+        <w:rPr>
+          <w:rFonts w:ascii="Times New Roman" w:hAnsi="Times New Roman" w:cs="Times New Roman"/>
+          <w:sz w:val="28"/>
+          <w:szCs w:val="28"/>
+        </w:rPr>
+        <w:t>integer</w:t>
+      </w:r>
+      <w:proofErr w:type="spellEnd"/>
+      <w:r>
+        <w:rPr>
+          <w:rFonts w:ascii="Times New Roman" w:hAnsi="Times New Roman" w:cs="Times New Roman"/>
+          <w:sz w:val="28"/>
+          <w:szCs w:val="28"/>
+        </w:rPr>
+        <w:t xml:space="preserve">: целое число со знаком, размер зависит от разрядности системы; 2) </w:t>
+      </w:r>
+      <w:proofErr w:type="spellStart"/>
+      <w:r>
+        <w:rPr>
+          <w:rFonts w:ascii="Times New Roman" w:hAnsi="Times New Roman" w:cs="Times New Roman"/>
+          <w:sz w:val="28"/>
+          <w:szCs w:val="28"/>
+        </w:rPr>
+        <w:t>double</w:t>
+      </w:r>
+      <w:proofErr w:type="spellEnd"/>
+      <w:r>
+        <w:rPr>
+          <w:rFonts w:ascii="Times New Roman" w:hAnsi="Times New Roman" w:cs="Times New Roman"/>
+          <w:sz w:val="28"/>
+          <w:szCs w:val="28"/>
+        </w:rPr>
+        <w:t xml:space="preserve">: вещественное число, число с плавающей точкой, отводится 8 байт. Для обозначения бесконечности используется INF, а для обозначения несуществующего числа NAN; 3) </w:t>
+      </w:r>
+      <w:proofErr w:type="spellStart"/>
+      <w:r>
+        <w:rPr>
+          <w:rFonts w:ascii="Times New Roman" w:hAnsi="Times New Roman" w:cs="Times New Roman"/>
+          <w:sz w:val="28"/>
+          <w:szCs w:val="28"/>
+        </w:rPr>
+        <w:t>boolean</w:t>
+      </w:r>
+      <w:proofErr w:type="spellEnd"/>
+      <w:r>
+        <w:rPr>
+          <w:rFonts w:ascii="Times New Roman" w:hAnsi="Times New Roman" w:cs="Times New Roman"/>
+          <w:sz w:val="28"/>
+          <w:szCs w:val="28"/>
+        </w:rPr>
+        <w:t xml:space="preserve">: логическая переменная с двумя возможными состояниями </w:t>
+      </w:r>
+      <w:proofErr w:type="spellStart"/>
+      <w:r>
+        <w:rPr>
+          <w:rFonts w:ascii="Times New Roman" w:hAnsi="Times New Roman" w:cs="Times New Roman"/>
+          <w:sz w:val="28"/>
+          <w:szCs w:val="28"/>
+        </w:rPr>
+        <w:t>true</w:t>
+      </w:r>
+      <w:proofErr w:type="spellEnd"/>
+      <w:r>
+        <w:rPr>
+          <w:rFonts w:ascii="Times New Roman" w:hAnsi="Times New Roman" w:cs="Times New Roman"/>
+          <w:sz w:val="28"/>
+          <w:szCs w:val="28"/>
+        </w:rPr>
+        <w:t xml:space="preserve"> и </w:t>
+      </w:r>
+      <w:proofErr w:type="spellStart"/>
+      <w:r>
+        <w:rPr>
+          <w:rFonts w:ascii="Times New Roman" w:hAnsi="Times New Roman" w:cs="Times New Roman"/>
+          <w:sz w:val="28"/>
+          <w:szCs w:val="28"/>
+        </w:rPr>
+        <w:t>false</w:t>
+      </w:r>
+      <w:proofErr w:type="spellEnd"/>
+      <w:r>
+        <w:rPr>
+          <w:rFonts w:ascii="Times New Roman" w:hAnsi="Times New Roman" w:cs="Times New Roman"/>
+          <w:sz w:val="28"/>
+          <w:szCs w:val="28"/>
+        </w:rPr>
+        <w:t xml:space="preserve">; 4) </w:t>
+      </w:r>
+      <w:proofErr w:type="spellStart"/>
+      <w:r>
+        <w:rPr>
+          <w:rFonts w:ascii="Times New Roman" w:hAnsi="Times New Roman" w:cs="Times New Roman"/>
+          <w:sz w:val="28"/>
+          <w:szCs w:val="28"/>
+        </w:rPr>
+        <w:t>string</w:t>
+      </w:r>
+      <w:proofErr w:type="spellEnd"/>
+      <w:r>
+        <w:rPr>
+          <w:rFonts w:ascii="Times New Roman" w:hAnsi="Times New Roman" w:cs="Times New Roman"/>
+          <w:sz w:val="28"/>
+          <w:szCs w:val="28"/>
+        </w:rPr>
+        <w:t xml:space="preserve">: набор символов; 5) </w:t>
+      </w:r>
+      <w:proofErr w:type="spellStart"/>
+      <w:r>
+        <w:rPr>
+          <w:rFonts w:ascii="Times New Roman" w:hAnsi="Times New Roman" w:cs="Times New Roman"/>
+          <w:sz w:val="28"/>
+          <w:szCs w:val="28"/>
+        </w:rPr>
+        <w:t>array</w:t>
+      </w:r>
+      <w:proofErr w:type="spellEnd"/>
+      <w:r>
+        <w:rPr>
+          <w:rFonts w:ascii="Times New Roman" w:hAnsi="Times New Roman" w:cs="Times New Roman"/>
+          <w:sz w:val="28"/>
+          <w:szCs w:val="28"/>
+        </w:rPr>
+        <w:t xml:space="preserve">: ассоциативный массив. В PHP нет обычного классического массива, как в других языках программирования, здесь массив представляет набор элементов, представляющих пары ключ =&gt; значение. Ключами могут быть как целые числа, так и строки; 6) </w:t>
+      </w:r>
+      <w:proofErr w:type="spellStart"/>
+      <w:r>
+        <w:rPr>
+          <w:rFonts w:ascii="Times New Roman" w:hAnsi="Times New Roman" w:cs="Times New Roman"/>
+          <w:sz w:val="28"/>
+          <w:szCs w:val="28"/>
+        </w:rPr>
+        <w:t>object</w:t>
+      </w:r>
+      <w:proofErr w:type="spellEnd"/>
+      <w:r>
+        <w:rPr>
+          <w:rFonts w:ascii="Times New Roman" w:hAnsi="Times New Roman" w:cs="Times New Roman"/>
+          <w:sz w:val="28"/>
+          <w:szCs w:val="28"/>
+        </w:rPr>
+        <w:t xml:space="preserve">: ссылка на объект, который реализует </w:t>
+      </w:r>
+      <w:r>
+        <w:rPr>
+          <w:rFonts w:ascii="Times New Roman" w:hAnsi="Times New Roman" w:cs="Times New Roman"/>
+          <w:sz w:val="28"/>
+          <w:szCs w:val="28"/>
+        </w:rPr>
+        <w:lastRenderedPageBreak/>
+        <w:t xml:space="preserve">несколько принципов ООП; 7) </w:t>
+      </w:r>
+      <w:proofErr w:type="spellStart"/>
+      <w:r>
+        <w:rPr>
+          <w:rFonts w:ascii="Times New Roman" w:hAnsi="Times New Roman" w:cs="Times New Roman"/>
+          <w:sz w:val="28"/>
+          <w:szCs w:val="28"/>
+        </w:rPr>
+        <w:t>resource</w:t>
+      </w:r>
+      <w:proofErr w:type="spellEnd"/>
+      <w:r>
+        <w:rPr>
+          <w:rFonts w:ascii="Times New Roman" w:hAnsi="Times New Roman" w:cs="Times New Roman"/>
+          <w:sz w:val="28"/>
+          <w:szCs w:val="28"/>
+        </w:rPr>
+        <w:t xml:space="preserve">: некоторый ресурс, обрабатываемый языком особым образом; 28 8) </w:t>
+      </w:r>
+      <w:proofErr w:type="spellStart"/>
+      <w:r>
+        <w:rPr>
+          <w:rFonts w:ascii="Times New Roman" w:hAnsi="Times New Roman" w:cs="Times New Roman"/>
+          <w:sz w:val="28"/>
+          <w:szCs w:val="28"/>
+        </w:rPr>
+        <w:t>null</w:t>
+      </w:r>
+      <w:proofErr w:type="spellEnd"/>
+      <w:r>
+        <w:rPr>
+          <w:rFonts w:ascii="Times New Roman" w:hAnsi="Times New Roman" w:cs="Times New Roman"/>
+          <w:sz w:val="28"/>
+          <w:szCs w:val="28"/>
+        </w:rPr>
+        <w:t xml:space="preserve">: специальное значение; 9) </w:t>
+      </w:r>
+      <w:proofErr w:type="spellStart"/>
+      <w:r>
+        <w:rPr>
+          <w:rFonts w:ascii="Times New Roman" w:hAnsi="Times New Roman" w:cs="Times New Roman"/>
+          <w:sz w:val="28"/>
+          <w:szCs w:val="28"/>
+        </w:rPr>
+        <w:t>callable</w:t>
+      </w:r>
+      <w:proofErr w:type="spellEnd"/>
+      <w:r>
+        <w:rPr>
+          <w:rFonts w:ascii="Times New Roman" w:hAnsi="Times New Roman" w:cs="Times New Roman"/>
+          <w:sz w:val="28"/>
+          <w:szCs w:val="28"/>
+        </w:rPr>
+        <w:t xml:space="preserve">: нововведение версии 5.4. Этим типом является функция обратного вызова. Данный подход используется, когда в функцию нужно передать другую функцию, которая в этом случае и называется функцией обратного вызова; 10) </w:t>
+      </w:r>
+      <w:proofErr w:type="spellStart"/>
+      <w:r>
+        <w:rPr>
+          <w:rFonts w:ascii="Times New Roman" w:hAnsi="Times New Roman" w:cs="Times New Roman"/>
+          <w:sz w:val="28"/>
+          <w:szCs w:val="28"/>
+        </w:rPr>
+        <w:t>iterable</w:t>
+      </w:r>
+      <w:proofErr w:type="spellEnd"/>
+      <w:r>
+        <w:rPr>
+          <w:rFonts w:ascii="Times New Roman" w:hAnsi="Times New Roman" w:cs="Times New Roman"/>
+          <w:sz w:val="28"/>
+          <w:szCs w:val="28"/>
+        </w:rPr>
+        <w:t xml:space="preserve">: </w:t>
+      </w:r>
+      <w:proofErr w:type="spellStart"/>
+      <w:r>
+        <w:rPr>
+          <w:rFonts w:ascii="Times New Roman" w:hAnsi="Times New Roman" w:cs="Times New Roman"/>
+          <w:sz w:val="28"/>
+          <w:szCs w:val="28"/>
+        </w:rPr>
+        <w:t>псевдотип</w:t>
+      </w:r>
+      <w:proofErr w:type="spellEnd"/>
+      <w:r>
+        <w:rPr>
+          <w:rFonts w:ascii="Times New Roman" w:hAnsi="Times New Roman" w:cs="Times New Roman"/>
+          <w:sz w:val="28"/>
+          <w:szCs w:val="28"/>
+        </w:rPr>
+        <w:t xml:space="preserve">, введённый в PHP 7.1. Он принимает любой массив или объект, реализующий интерфейс </w:t>
+      </w:r>
+      <w:proofErr w:type="spellStart"/>
+      <w:r>
+        <w:rPr>
+          <w:rFonts w:ascii="Times New Roman" w:hAnsi="Times New Roman" w:cs="Times New Roman"/>
+          <w:sz w:val="28"/>
+          <w:szCs w:val="28"/>
+        </w:rPr>
+        <w:t>Traversable</w:t>
+      </w:r>
+      <w:proofErr w:type="spellEnd"/>
+      <w:r>
+        <w:rPr>
+          <w:rFonts w:ascii="Times New Roman" w:hAnsi="Times New Roman" w:cs="Times New Roman"/>
+          <w:sz w:val="28"/>
+          <w:szCs w:val="28"/>
+        </w:rPr>
+        <w:t xml:space="preserve">. Используется как тип параметра для указания, что функция принимает набор значений, но ей не важна форма этого набора, пока он будет использоваться с </w:t>
+      </w:r>
+      <w:proofErr w:type="spellStart"/>
+      <w:r>
+        <w:rPr>
+          <w:rFonts w:ascii="Times New Roman" w:hAnsi="Times New Roman" w:cs="Times New Roman"/>
+          <w:sz w:val="28"/>
+          <w:szCs w:val="28"/>
+        </w:rPr>
+        <w:t>foreach</w:t>
+      </w:r>
+      <w:proofErr w:type="spellEnd"/>
+      <w:r>
+        <w:rPr>
+          <w:rFonts w:ascii="Times New Roman" w:hAnsi="Times New Roman" w:cs="Times New Roman"/>
+          <w:sz w:val="28"/>
+          <w:szCs w:val="28"/>
+        </w:rPr>
+        <w:t>.</w:t>
       </w:r>
     </w:p>
     <w:p>
@@ -2996,8 +3510,23 @@
           <w:b/>
           <w:bCs/>
         </w:rPr>
-        <w:lastRenderedPageBreak/>
-        <w:t>Какие существуют функции для работы с переменными в php вне зависимости от типа данных.</w:t>
+        <w:t xml:space="preserve">Какие существуют функции для работы с переменными в </w:t>
+      </w:r>
+      <w:proofErr w:type="spellStart"/>
+      <w:r>
+        <w:rPr>
+          <w:b/>
+          <w:bCs/>
+        </w:rPr>
+        <w:t>php</w:t>
+      </w:r>
+      <w:proofErr w:type="spellEnd"/>
+      <w:r>
+        <w:rPr>
+          <w:b/>
+          <w:bCs/>
+        </w:rPr>
+        <w:t xml:space="preserve"> вне зависимости от типа данных.</w:t>
       </w:r>
     </w:p>
     <w:p>
@@ -3011,13 +3540,77 @@
           <w:lang w:val="en-US"/>
         </w:rPr>
       </w:pPr>
+      <w:proofErr w:type="spellStart"/>
       <w:r>
         <w:rPr>
           <w:rFonts w:cs="Times New Roman"/>
           <w:szCs w:val="28"/>
           <w:lang w:val="en-US"/>
         </w:rPr>
-        <w:t>Gettype, is_type, isset, settype, unset.</w:t>
+        <w:t>Gettype</w:t>
+      </w:r>
+      <w:proofErr w:type="spellEnd"/>
+      <w:r>
+        <w:rPr>
+          <w:rFonts w:cs="Times New Roman"/>
+          <w:szCs w:val="28"/>
+          <w:lang w:val="en-US"/>
+        </w:rPr>
+        <w:t xml:space="preserve">, </w:t>
+      </w:r>
+      <w:proofErr w:type="spellStart"/>
+      <w:r>
+        <w:rPr>
+          <w:rFonts w:cs="Times New Roman"/>
+          <w:szCs w:val="28"/>
+          <w:lang w:val="en-US"/>
+        </w:rPr>
+        <w:t>is_type</w:t>
+      </w:r>
+      <w:proofErr w:type="spellEnd"/>
+      <w:r>
+        <w:rPr>
+          <w:rFonts w:cs="Times New Roman"/>
+          <w:szCs w:val="28"/>
+          <w:lang w:val="en-US"/>
+        </w:rPr>
+        <w:t xml:space="preserve">, </w:t>
+      </w:r>
+      <w:proofErr w:type="spellStart"/>
+      <w:r>
+        <w:rPr>
+          <w:rFonts w:cs="Times New Roman"/>
+          <w:szCs w:val="28"/>
+          <w:lang w:val="en-US"/>
+        </w:rPr>
+        <w:t>isset</w:t>
+      </w:r>
+      <w:proofErr w:type="spellEnd"/>
+      <w:r>
+        <w:rPr>
+          <w:rFonts w:cs="Times New Roman"/>
+          <w:szCs w:val="28"/>
+          <w:lang w:val="en-US"/>
+        </w:rPr>
+        <w:t xml:space="preserve">, </w:t>
+      </w:r>
+      <w:proofErr w:type="spellStart"/>
+      <w:r>
+        <w:rPr>
+          <w:rFonts w:cs="Times New Roman"/>
+          <w:szCs w:val="28"/>
+          <w:lang w:val="en-US"/>
+        </w:rPr>
+        <w:t>settype</w:t>
+      </w:r>
+      <w:proofErr w:type="spellEnd"/>
+      <w:r>
+        <w:rPr>
+          <w:rFonts w:cs="Times New Roman"/>
+          <w:szCs w:val="28"/>
+          <w:lang w:val="en-US"/>
+        </w:rPr>
+        <w:t>, unset.</w:t>
       </w:r>
     </w:p>
     <w:p>
@@ -3039,8 +3632,17 @@
           <w:b/>
           <w:bCs/>
         </w:rPr>
-        <w:t>Предопределенные переменные в php</w:t>
-      </w:r>
+        <w:t xml:space="preserve">Предопределенные переменные в </w:t>
+      </w:r>
+      <w:proofErr w:type="spellStart"/>
+      <w:r>
+        <w:rPr>
+          <w:b/>
+          <w:bCs/>
+        </w:rPr>
+        <w:t>php</w:t>
+      </w:r>
+      <w:proofErr w:type="spellEnd"/>
     </w:p>
     <w:p>
       <w:pPr>
@@ -3066,7 +3668,7 @@
         </w:rPr>
         <w:t>PHP предоставляет всем скриптам большое количество предопределённых переменных. Эти переменные содержат всё, от </w:t>
       </w:r>
-      <w:hyperlink r:id="rId13" w:history="1">
+      <w:hyperlink r:id="rId14" w:history="1">
         <w:r>
           <w:rPr>
             <w:rStyle w:val="a3"/>
@@ -3110,7 +3712,23 @@
           <w:b/>
           <w:bCs/>
         </w:rPr>
-        <w:t>Арифметические операторы в php.</w:t>
+        <w:t xml:space="preserve">Арифметические операторы в </w:t>
+      </w:r>
+      <w:proofErr w:type="spellStart"/>
+      <w:r>
+        <w:rPr>
+          <w:b/>
+          <w:bCs/>
+        </w:rPr>
+        <w:t>php</w:t>
+      </w:r>
+      <w:proofErr w:type="spellEnd"/>
+      <w:r>
+        <w:rPr>
+          <w:b/>
+          <w:bCs/>
+        </w:rPr>
+        <w:t>.</w:t>
       </w:r>
     </w:p>
     <w:p>
@@ -3141,7 +3759,7 @@
                     </pic:cNvPicPr>
                   </pic:nvPicPr>
                   <pic:blipFill>
-                    <a:blip r:embed="rId14">
+                    <a:blip r:embed="rId15">
                       <a:extLst>
                         <a:ext uri="{28A0092B-C50C-407E-A947-70E740481C1C}">
                           <a14:useLocalDpi xmlns:a14="http://schemas.microsoft.com/office/drawing/2010/main" val="0"/>
@@ -3192,8 +3810,17 @@
           <w:b/>
           <w:bCs/>
         </w:rPr>
-        <w:t>Битовые операции в php</w:t>
-      </w:r>
+        <w:t xml:space="preserve">Битовые операции в </w:t>
+      </w:r>
+      <w:proofErr w:type="spellStart"/>
+      <w:r>
+        <w:rPr>
+          <w:b/>
+          <w:bCs/>
+        </w:rPr>
+        <w:t>php</w:t>
+      </w:r>
+      <w:proofErr w:type="spellEnd"/>
     </w:p>
     <w:p>
       <w:pPr>
@@ -3218,6 +3845,7 @@
         <w:rPr>
           <w:noProof/>
         </w:rPr>
+        <w:lastRenderedPageBreak/>
         <w:drawing>
           <wp:inline distT="0" distB="0" distL="0" distR="0" wp14:anchorId="43041AA8" wp14:editId="0F1CBB1B">
             <wp:extent cx="4251274" cy="3185160"/>
@@ -3236,7 +3864,7 @@
                     </pic:cNvPicPr>
                   </pic:nvPicPr>
                   <pic:blipFill>
-                    <a:blip r:embed="rId15">
+                    <a:blip r:embed="rId16">
                       <a:extLst>
                         <a:ext uri="{28A0092B-C50C-407E-A947-70E740481C1C}">
                           <a14:useLocalDpi xmlns:a14="http://schemas.microsoft.com/office/drawing/2010/main" val="0"/>
@@ -3288,7 +3916,6 @@
           <w:b/>
           <w:bCs/>
         </w:rPr>
-        <w:lastRenderedPageBreak/>
         <w:t>Операторы присваивания.</w:t>
       </w:r>
     </w:p>
@@ -3324,7 +3951,7 @@
                     </pic:cNvPicPr>
                   </pic:nvPicPr>
                   <pic:blipFill>
-                    <a:blip r:embed="rId16">
+                    <a:blip r:embed="rId17">
                       <a:extLst>
                         <a:ext uri="{28A0092B-C50C-407E-A947-70E740481C1C}">
                           <a14:useLocalDpi xmlns:a14="http://schemas.microsoft.com/office/drawing/2010/main" val="0"/>
@@ -3391,6 +4018,7 @@
         <w:rPr>
           <w:noProof/>
         </w:rPr>
+        <w:lastRenderedPageBreak/>
         <w:drawing>
           <wp:inline distT="0" distB="0" distL="0" distR="0" wp14:anchorId="04FE00E9" wp14:editId="5A2D033C">
             <wp:extent cx="6228302" cy="4671060"/>
@@ -3409,7 +4037,7 @@
                     </pic:cNvPicPr>
                   </pic:nvPicPr>
                   <pic:blipFill>
-                    <a:blip r:embed="rId17">
+                    <a:blip r:embed="rId18">
                       <a:extLst>
                         <a:ext uri="{28A0092B-C50C-407E-A947-70E740481C1C}">
                           <a14:useLocalDpi xmlns:a14="http://schemas.microsoft.com/office/drawing/2010/main" val="0"/>
@@ -3460,7 +4088,6 @@
           <w:b/>
           <w:bCs/>
         </w:rPr>
-        <w:lastRenderedPageBreak/>
         <w:t xml:space="preserve"> Логические операторы</w:t>
       </w:r>
     </w:p>
@@ -3477,6 +4104,7 @@
         <w:rPr>
           <w:noProof/>
         </w:rPr>
+        <w:lastRenderedPageBreak/>
         <w:drawing>
           <wp:inline distT="0" distB="0" distL="0" distR="0" wp14:anchorId="6D9D88A3" wp14:editId="3BCA880F">
             <wp:extent cx="5940425" cy="4450715"/>
@@ -3495,7 +4123,7 @@
                     </pic:cNvPicPr>
                   </pic:nvPicPr>
                   <pic:blipFill>
-                    <a:blip r:embed="rId18">
+                    <a:blip r:embed="rId19">
                       <a:extLst>
                         <a:ext uri="{28A0092B-C50C-407E-A947-70E740481C1C}">
                           <a14:useLocalDpi xmlns:a14="http://schemas.microsoft.com/office/drawing/2010/main" val="0"/>
@@ -3553,7 +4181,23 @@
           <w:b/>
           <w:bCs/>
         </w:rPr>
-        <w:t>Условная конструкция в php.</w:t>
+        <w:t xml:space="preserve">Условная конструкция в </w:t>
+      </w:r>
+      <w:proofErr w:type="spellStart"/>
+      <w:r>
+        <w:rPr>
+          <w:b/>
+          <w:bCs/>
+        </w:rPr>
+        <w:t>php</w:t>
+      </w:r>
+      <w:proofErr w:type="spellEnd"/>
+      <w:r>
+        <w:rPr>
+          <w:b/>
+          <w:bCs/>
+        </w:rPr>
+        <w:t>.</w:t>
       </w:r>
     </w:p>
     <w:p>
@@ -3588,7 +4232,7 @@
                     </pic:cNvPicPr>
                   </pic:nvPicPr>
                   <pic:blipFill>
-                    <a:blip r:embed="rId19">
+                    <a:blip r:embed="rId20">
                       <a:extLst>
                         <a:ext uri="{28A0092B-C50C-407E-A947-70E740481C1C}">
                           <a14:useLocalDpi xmlns:a14="http://schemas.microsoft.com/office/drawing/2010/main" val="0"/>
@@ -3639,7 +4283,6 @@
           <w:b/>
           <w:bCs/>
         </w:rPr>
-        <w:lastRenderedPageBreak/>
         <w:t xml:space="preserve"> Циклы в </w:t>
       </w:r>
       <w:r>
@@ -3671,6 +4314,7 @@
           <w:szCs w:val="28"/>
           <w:lang w:eastAsia="ru-RU"/>
         </w:rPr>
+        <w:lastRenderedPageBreak/>
         <w:t>PHP поддерживает три вида циклов:</w:t>
       </w:r>
     </w:p>
@@ -3694,7 +4338,27 @@
           <w:szCs w:val="28"/>
           <w:lang w:eastAsia="ru-RU"/>
         </w:rPr>
-        <w:t>Цикл с предусловием (while)</w:t>
+        <w:t>Цикл с предусловием (</w:t>
+      </w:r>
+      <w:proofErr w:type="spellStart"/>
+      <w:r>
+        <w:rPr>
+          <w:rFonts w:eastAsia="Times New Roman" w:cs="Times New Roman"/>
+          <w:color w:val="333333"/>
+          <w:szCs w:val="28"/>
+          <w:lang w:eastAsia="ru-RU"/>
+        </w:rPr>
+        <w:t>while</w:t>
+      </w:r>
+      <w:proofErr w:type="spellEnd"/>
+      <w:r>
+        <w:rPr>
+          <w:rFonts w:eastAsia="Times New Roman" w:cs="Times New Roman"/>
+          <w:color w:val="333333"/>
+          <w:szCs w:val="28"/>
+          <w:lang w:eastAsia="ru-RU"/>
+        </w:rPr>
+        <w:t>)</w:t>
       </w:r>
     </w:p>
     <w:p>
@@ -3717,7 +4381,27 @@
           <w:szCs w:val="28"/>
           <w:lang w:eastAsia="ru-RU"/>
         </w:rPr>
-        <w:t>Цикл с постусловием (do-while)</w:t>
+        <w:t>Цикл с постусловием (</w:t>
+      </w:r>
+      <w:proofErr w:type="spellStart"/>
+      <w:r>
+        <w:rPr>
+          <w:rFonts w:eastAsia="Times New Roman" w:cs="Times New Roman"/>
+          <w:color w:val="333333"/>
+          <w:szCs w:val="28"/>
+          <w:lang w:eastAsia="ru-RU"/>
+        </w:rPr>
+        <w:t>do-while</w:t>
+      </w:r>
+      <w:proofErr w:type="spellEnd"/>
+      <w:r>
+        <w:rPr>
+          <w:rFonts w:eastAsia="Times New Roman" w:cs="Times New Roman"/>
+          <w:color w:val="333333"/>
+          <w:szCs w:val="28"/>
+          <w:lang w:eastAsia="ru-RU"/>
+        </w:rPr>
+        <w:t>)</w:t>
       </w:r>
     </w:p>
     <w:p>
@@ -3740,7 +4424,27 @@
           <w:szCs w:val="28"/>
           <w:lang w:eastAsia="ru-RU"/>
         </w:rPr>
-        <w:t>Цикл со счетчиком (for)</w:t>
+        <w:t>Цикл со счетчиком (</w:t>
+      </w:r>
+      <w:proofErr w:type="spellStart"/>
+      <w:r>
+        <w:rPr>
+          <w:rFonts w:eastAsia="Times New Roman" w:cs="Times New Roman"/>
+          <w:color w:val="333333"/>
+          <w:szCs w:val="28"/>
+          <w:lang w:eastAsia="ru-RU"/>
+        </w:rPr>
+        <w:t>for</w:t>
+      </w:r>
+      <w:proofErr w:type="spellEnd"/>
+      <w:r>
+        <w:rPr>
+          <w:rFonts w:eastAsia="Times New Roman" w:cs="Times New Roman"/>
+          <w:color w:val="333333"/>
+          <w:szCs w:val="28"/>
+          <w:lang w:eastAsia="ru-RU"/>
+        </w:rPr>
+        <w:t>)</w:t>
       </w:r>
     </w:p>
     <w:p>
@@ -3763,7 +4467,27 @@
           <w:szCs w:val="28"/>
           <w:lang w:eastAsia="ru-RU"/>
         </w:rPr>
-        <w:t>Специальный цикл перебора массивов (foreach)</w:t>
+        <w:t>Специальный цикл перебора массивов (</w:t>
+      </w:r>
+      <w:proofErr w:type="spellStart"/>
+      <w:r>
+        <w:rPr>
+          <w:rFonts w:eastAsia="Times New Roman" w:cs="Times New Roman"/>
+          <w:color w:val="333333"/>
+          <w:szCs w:val="28"/>
+          <w:lang w:eastAsia="ru-RU"/>
+        </w:rPr>
+        <w:t>foreach</w:t>
+      </w:r>
+      <w:proofErr w:type="spellEnd"/>
+      <w:r>
+        <w:rPr>
+          <w:rFonts w:eastAsia="Times New Roman" w:cs="Times New Roman"/>
+          <w:color w:val="333333"/>
+          <w:szCs w:val="28"/>
+          <w:lang w:eastAsia="ru-RU"/>
+        </w:rPr>
+        <w:t>)</w:t>
       </w:r>
     </w:p>
     <w:p>
@@ -3792,7 +4516,55 @@
           <w:b/>
           <w:bCs/>
         </w:rPr>
-        <w:t>Конструкции switch и match в php.</w:t>
+        <w:t xml:space="preserve">Конструкции </w:t>
+      </w:r>
+      <w:proofErr w:type="spellStart"/>
+      <w:r>
+        <w:rPr>
+          <w:b/>
+          <w:bCs/>
+        </w:rPr>
+        <w:t>switch</w:t>
+      </w:r>
+      <w:proofErr w:type="spellEnd"/>
+      <w:r>
+        <w:rPr>
+          <w:b/>
+          <w:bCs/>
+        </w:rPr>
+        <w:t xml:space="preserve"> и </w:t>
+      </w:r>
+      <w:proofErr w:type="spellStart"/>
+      <w:r>
+        <w:rPr>
+          <w:b/>
+          <w:bCs/>
+        </w:rPr>
+        <w:t>match</w:t>
+      </w:r>
+      <w:proofErr w:type="spellEnd"/>
+      <w:r>
+        <w:rPr>
+          <w:b/>
+          <w:bCs/>
+        </w:rPr>
+        <w:t xml:space="preserve"> в </w:t>
+      </w:r>
+      <w:proofErr w:type="spellStart"/>
+      <w:r>
+        <w:rPr>
+          <w:b/>
+          <w:bCs/>
+        </w:rPr>
+        <w:t>php</w:t>
+      </w:r>
+      <w:proofErr w:type="spellEnd"/>
+      <w:r>
+        <w:rPr>
+          <w:b/>
+          <w:bCs/>
+        </w:rPr>
+        <w:t>.</w:t>
       </w:r>
     </w:p>
     <w:p>
@@ -3818,6 +4590,8 @@
         </w:rPr>
         <w:t>Конструкция </w:t>
       </w:r>
+      <w:proofErr w:type="spellStart"/>
+      <w:proofErr w:type="gramStart"/>
       <w:r>
         <w:rPr>
           <w:rStyle w:val="HTML"/>
@@ -3827,18 +4601,9 @@
           <w:szCs w:val="28"/>
           <w:shd w:val="clear" w:color="auto" w:fill="F7F7FA"/>
         </w:rPr>
-        <w:t>switch..case</w:t>
-      </w:r>
-      <w:r>
-        <w:rPr>
-          <w:rFonts w:ascii="Times New Roman" w:hAnsi="Times New Roman" w:cs="Times New Roman"/>
-          <w:color w:val="000000"/>
-          <w:sz w:val="28"/>
-          <w:szCs w:val="28"/>
-          <w:shd w:val="clear" w:color="auto" w:fill="F7F7FA"/>
-        </w:rPr>
-        <w:t> является альтернативой использованию конструкции </w:t>
-      </w:r>
+        <w:t>switch</w:t>
+      </w:r>
+      <w:proofErr w:type="spellEnd"/>
       <w:r>
         <w:rPr>
           <w:rStyle w:val="HTML"/>
@@ -3848,18 +4613,104 @@
           <w:szCs w:val="28"/>
           <w:shd w:val="clear" w:color="auto" w:fill="F7F7FA"/>
         </w:rPr>
-        <w:t>if..elseif..else</w:t>
-      </w:r>
-      <w:r>
-        <w:rPr>
-          <w:rFonts w:ascii="Times New Roman" w:hAnsi="Times New Roman" w:cs="Times New Roman"/>
+        <w:t>..</w:t>
+      </w:r>
+      <w:proofErr w:type="spellStart"/>
+      <w:proofErr w:type="gramEnd"/>
+      <w:r>
+        <w:rPr>
+          <w:rStyle w:val="HTML"/>
+          <w:rFonts w:ascii="Times New Roman" w:eastAsiaTheme="minorHAnsi" w:hAnsi="Times New Roman" w:cs="Times New Roman"/>
           <w:color w:val="000000"/>
           <w:sz w:val="28"/>
           <w:szCs w:val="28"/>
           <w:shd w:val="clear" w:color="auto" w:fill="F7F7FA"/>
         </w:rPr>
+        <w:t>case</w:t>
+      </w:r>
+      <w:proofErr w:type="spellEnd"/>
+      <w:r>
+        <w:rPr>
+          <w:rFonts w:ascii="Times New Roman" w:hAnsi="Times New Roman" w:cs="Times New Roman"/>
+          <w:color w:val="000000"/>
+          <w:sz w:val="28"/>
+          <w:szCs w:val="28"/>
+          <w:shd w:val="clear" w:color="auto" w:fill="F7F7FA"/>
+        </w:rPr>
+        <w:t> является альтернативой использованию конструкции </w:t>
+      </w:r>
+      <w:proofErr w:type="spellStart"/>
+      <w:r>
+        <w:rPr>
+          <w:rStyle w:val="HTML"/>
+          <w:rFonts w:ascii="Times New Roman" w:eastAsiaTheme="minorHAnsi" w:hAnsi="Times New Roman" w:cs="Times New Roman"/>
+          <w:color w:val="000000"/>
+          <w:sz w:val="28"/>
+          <w:szCs w:val="28"/>
+          <w:shd w:val="clear" w:color="auto" w:fill="F7F7FA"/>
+        </w:rPr>
+        <w:t>if</w:t>
+      </w:r>
+      <w:proofErr w:type="spellEnd"/>
+      <w:r>
+        <w:rPr>
+          <w:rStyle w:val="HTML"/>
+          <w:rFonts w:ascii="Times New Roman" w:eastAsiaTheme="minorHAnsi" w:hAnsi="Times New Roman" w:cs="Times New Roman"/>
+          <w:color w:val="000000"/>
+          <w:sz w:val="28"/>
+          <w:szCs w:val="28"/>
+          <w:shd w:val="clear" w:color="auto" w:fill="F7F7FA"/>
+        </w:rPr>
+        <w:t>..</w:t>
+      </w:r>
+      <w:proofErr w:type="spellStart"/>
+      <w:r>
+        <w:rPr>
+          <w:rStyle w:val="HTML"/>
+          <w:rFonts w:ascii="Times New Roman" w:eastAsiaTheme="minorHAnsi" w:hAnsi="Times New Roman" w:cs="Times New Roman"/>
+          <w:color w:val="000000"/>
+          <w:sz w:val="28"/>
+          <w:szCs w:val="28"/>
+          <w:shd w:val="clear" w:color="auto" w:fill="F7F7FA"/>
+        </w:rPr>
+        <w:t>elseif</w:t>
+      </w:r>
+      <w:proofErr w:type="spellEnd"/>
+      <w:r>
+        <w:rPr>
+          <w:rStyle w:val="HTML"/>
+          <w:rFonts w:ascii="Times New Roman" w:eastAsiaTheme="minorHAnsi" w:hAnsi="Times New Roman" w:cs="Times New Roman"/>
+          <w:color w:val="000000"/>
+          <w:sz w:val="28"/>
+          <w:szCs w:val="28"/>
+          <w:shd w:val="clear" w:color="auto" w:fill="F7F7FA"/>
+        </w:rPr>
+        <w:t>..</w:t>
+      </w:r>
+      <w:proofErr w:type="spellStart"/>
+      <w:r>
+        <w:rPr>
+          <w:rStyle w:val="HTML"/>
+          <w:rFonts w:ascii="Times New Roman" w:eastAsiaTheme="minorHAnsi" w:hAnsi="Times New Roman" w:cs="Times New Roman"/>
+          <w:color w:val="000000"/>
+          <w:sz w:val="28"/>
+          <w:szCs w:val="28"/>
+          <w:shd w:val="clear" w:color="auto" w:fill="F7F7FA"/>
+        </w:rPr>
+        <w:t>else</w:t>
+      </w:r>
+      <w:proofErr w:type="spellEnd"/>
+      <w:r>
+        <w:rPr>
+          <w:rFonts w:ascii="Times New Roman" w:hAnsi="Times New Roman" w:cs="Times New Roman"/>
+          <w:color w:val="000000"/>
+          <w:sz w:val="28"/>
+          <w:szCs w:val="28"/>
+          <w:shd w:val="clear" w:color="auto" w:fill="F7F7FA"/>
+        </w:rPr>
         <w:t>. Оператор </w:t>
       </w:r>
+      <w:proofErr w:type="spellStart"/>
       <w:r>
         <w:rPr>
           <w:rStyle w:val="b"/>
@@ -3871,6 +4722,7 @@
         </w:rPr>
         <w:t>switch</w:t>
       </w:r>
+      <w:proofErr w:type="spellEnd"/>
       <w:r>
         <w:rPr>
           <w:rFonts w:ascii="Times New Roman" w:hAnsi="Times New Roman" w:cs="Times New Roman"/>
@@ -3879,18 +4731,21 @@
           <w:szCs w:val="28"/>
           <w:shd w:val="clear" w:color="auto" w:fill="F7F7FA"/>
         </w:rPr>
-        <w:t> получает некоторое выражение и сравнивает его с набором значений</w:t>
-      </w:r>
-      <w:r>
-        <w:rPr>
+        <w:t> получает некоторое выражение и сравнивает его с набором значений. После ключевого слова </w:t>
+      </w:r>
+      <w:proofErr w:type="spellStart"/>
+      <w:r>
+        <w:rPr>
+          <w:rStyle w:val="b"/>
           <w:rFonts w:ascii="Times New Roman" w:hAnsi="Times New Roman" w:cs="Times New Roman"/>
           <w:color w:val="000000"/>
           <w:sz w:val="28"/>
           <w:szCs w:val="28"/>
           <w:shd w:val="clear" w:color="auto" w:fill="F7F7FA"/>
         </w:rPr>
-        <w:t xml:space="preserve">. </w:t>
-      </w:r>
+        <w:t>switch</w:t>
+      </w:r>
+      <w:proofErr w:type="spellEnd"/>
       <w:r>
         <w:rPr>
           <w:rFonts w:ascii="Times New Roman" w:hAnsi="Times New Roman" w:cs="Times New Roman"/>
@@ -3899,8 +4754,9 @@
           <w:szCs w:val="28"/>
           <w:shd w:val="clear" w:color="auto" w:fill="F7F7FA"/>
         </w:rPr>
-        <w:t>После ключевого слова </w:t>
-      </w:r>
+        <w:t> в скобках идет сравниваемое выражение. Значение этого выражения последовательно сравнивается со значениями, помещенными после операторов </w:t>
+      </w:r>
+      <w:proofErr w:type="spellStart"/>
       <w:r>
         <w:rPr>
           <w:rStyle w:val="b"/>
@@ -3910,8 +4766,9 @@
           <w:szCs w:val="28"/>
           <w:shd w:val="clear" w:color="auto" w:fill="F7F7FA"/>
         </w:rPr>
-        <w:t>switch</w:t>
-      </w:r>
+        <w:t>сase</w:t>
+      </w:r>
+      <w:proofErr w:type="spellEnd"/>
       <w:r>
         <w:rPr>
           <w:rFonts w:ascii="Times New Roman" w:hAnsi="Times New Roman" w:cs="Times New Roman"/>
@@ -3920,11 +4777,11 @@
           <w:szCs w:val="28"/>
           <w:shd w:val="clear" w:color="auto" w:fill="F7F7FA"/>
         </w:rPr>
-        <w:t> в скобках идет сравниваемое выражение. Значение этого выражения последовательно сравнивается со значениями, помещенными после операторов </w:t>
-      </w:r>
-      <w:r>
-        <w:rPr>
-          <w:rStyle w:val="b"/>
+        <w:t xml:space="preserve">. И если совпадение будет найдено, то будет выполняться определенный блок </w:t>
+      </w:r>
+      <w:proofErr w:type="spellStart"/>
+      <w:r>
+        <w:rPr>
           <w:rFonts w:ascii="Times New Roman" w:hAnsi="Times New Roman" w:cs="Times New Roman"/>
           <w:color w:val="000000"/>
           <w:sz w:val="28"/>
@@ -3933,6 +4790,7 @@
         </w:rPr>
         <w:t>сase</w:t>
       </w:r>
+      <w:proofErr w:type="spellEnd"/>
       <w:r>
         <w:rPr>
           <w:rFonts w:ascii="Times New Roman" w:hAnsi="Times New Roman" w:cs="Times New Roman"/>
@@ -3941,7 +4799,7 @@
           <w:szCs w:val="28"/>
           <w:shd w:val="clear" w:color="auto" w:fill="F7F7FA"/>
         </w:rPr>
-        <w:t>. И если совпадение будет найдено, то будет выполняться определенный блок сase.</w:t>
+        <w:t>.</w:t>
       </w:r>
     </w:p>
     <w:p>
@@ -3965,9 +4823,23 @@
         <w:rPr>
           <w:rFonts w:cs="Times New Roman"/>
           <w:szCs w:val="28"/>
+        </w:rPr>
+        <w:t xml:space="preserve"> </w:t>
+      </w:r>
+      <w:r>
+        <w:rPr>
+          <w:b/>
+          <w:bCs/>
           <w:lang w:val="en-US"/>
         </w:rPr>
-        <w:t xml:space="preserve"> </w:t>
+        <w:t xml:space="preserve">Include </w:t>
+      </w:r>
+      <w:r>
+        <w:rPr>
+          <w:b/>
+          <w:bCs/>
+        </w:rPr>
+        <w:t>и</w:t>
       </w:r>
       <w:r>
         <w:rPr>
@@ -3975,14 +4847,14 @@
           <w:bCs/>
           <w:lang w:val="en-US"/>
         </w:rPr>
-        <w:t xml:space="preserve">Include </w:t>
-      </w:r>
-      <w:r>
-        <w:rPr>
-          <w:b/>
-          <w:bCs/>
-        </w:rPr>
-        <w:t>и</w:t>
+        <w:t xml:space="preserve"> require </w:t>
+      </w:r>
+      <w:r>
+        <w:rPr>
+          <w:b/>
+          <w:bCs/>
+        </w:rPr>
+        <w:t>в</w:t>
       </w:r>
       <w:r>
         <w:rPr>
@@ -3990,30 +4862,7 @@
           <w:bCs/>
           <w:lang w:val="en-US"/>
         </w:rPr>
-        <w:t xml:space="preserve"> require </w:t>
-      </w:r>
-      <w:r>
-        <w:rPr>
-          <w:b/>
-          <w:bCs/>
-        </w:rPr>
-        <w:t>в</w:t>
-      </w:r>
-      <w:r>
-        <w:rPr>
-          <w:b/>
-          <w:bCs/>
-          <w:lang w:val="en-US"/>
-        </w:rPr>
-        <w:t xml:space="preserve"> php</w:t>
-      </w:r>
-      <w:r>
-        <w:rPr>
-          <w:b/>
-          <w:bCs/>
-          <w:lang w:val="en-US"/>
-        </w:rPr>
-        <w:t>.</w:t>
+        <w:t xml:space="preserve"> php.</w:t>
       </w:r>
     </w:p>
     <w:p>
@@ -4033,7 +4882,61 @@
           <w:color w:val="333333"/>
           <w:shd w:val="clear" w:color="auto" w:fill="FFFFFF"/>
         </w:rPr>
-        <w:t>Конструкция include предназначена для включения файлов в код сценария PHP во время исполнения сценария PHP. В отличие от конструкции require конструкция include позволяет включать файлы в код PHP скрипта во время выполнения сценария.</w:t>
+        <w:t xml:space="preserve">Конструкция </w:t>
+      </w:r>
+      <w:proofErr w:type="spellStart"/>
+      <w:r>
+        <w:rPr>
+          <w:rFonts w:cs="Times New Roman"/>
+          <w:color w:val="333333"/>
+          <w:shd w:val="clear" w:color="auto" w:fill="FFFFFF"/>
+        </w:rPr>
+        <w:t>include</w:t>
+      </w:r>
+      <w:proofErr w:type="spellEnd"/>
+      <w:r>
+        <w:rPr>
+          <w:rFonts w:cs="Times New Roman"/>
+          <w:color w:val="333333"/>
+          <w:shd w:val="clear" w:color="auto" w:fill="FFFFFF"/>
+        </w:rPr>
+        <w:t xml:space="preserve"> предназначена для включения файлов в код сценария PHP во время исполнения сценария PHP. В отличие от конструкции </w:t>
+      </w:r>
+      <w:proofErr w:type="spellStart"/>
+      <w:r>
+        <w:rPr>
+          <w:rFonts w:cs="Times New Roman"/>
+          <w:color w:val="333333"/>
+          <w:shd w:val="clear" w:color="auto" w:fill="FFFFFF"/>
+        </w:rPr>
+        <w:t>require</w:t>
+      </w:r>
+      <w:proofErr w:type="spellEnd"/>
+      <w:r>
+        <w:rPr>
+          <w:rFonts w:cs="Times New Roman"/>
+          <w:color w:val="333333"/>
+          <w:shd w:val="clear" w:color="auto" w:fill="FFFFFF"/>
+        </w:rPr>
+        <w:t xml:space="preserve"> конструкция </w:t>
+      </w:r>
+      <w:proofErr w:type="spellStart"/>
+      <w:r>
+        <w:rPr>
+          <w:rFonts w:cs="Times New Roman"/>
+          <w:color w:val="333333"/>
+          <w:shd w:val="clear" w:color="auto" w:fill="FFFFFF"/>
+        </w:rPr>
+        <w:t>include</w:t>
+      </w:r>
+      <w:proofErr w:type="spellEnd"/>
+      <w:r>
+        <w:rPr>
+          <w:rFonts w:cs="Times New Roman"/>
+          <w:color w:val="333333"/>
+          <w:shd w:val="clear" w:color="auto" w:fill="FFFFFF"/>
+        </w:rPr>
+        <w:t xml:space="preserve"> позволяет включать файлы в код PHP скрипта во время выполнения сценария.</w:t>
       </w:r>
     </w:p>
     <w:p>
@@ -4053,7 +4956,97 @@
           <w:color w:val="333333"/>
           <w:shd w:val="clear" w:color="auto" w:fill="FFFFFF"/>
         </w:rPr>
-        <w:t>Конструкция require позволяет включать файлы в PHP сценарий до выполнения сценария PHP. Общий синтаксис require такой: require имя_файла; При запуске (именно при запуске, а не при исполнении!) программы интерпретатор просто заменит инструкцию на содержимое файла имя_файла (этот файл может также содержать сценарий на PHP, обрамленный, как обычно, тэгами&lt; ? и ?&gt;).</w:t>
+        <w:t xml:space="preserve">Конструкция require позволяет включать файлы в PHP сценарий до выполнения сценария PHP. Общий синтаксис </w:t>
+      </w:r>
+      <w:proofErr w:type="spellStart"/>
+      <w:r>
+        <w:rPr>
+          <w:rFonts w:cs="Times New Roman"/>
+          <w:color w:val="333333"/>
+          <w:shd w:val="clear" w:color="auto" w:fill="FFFFFF"/>
+        </w:rPr>
+        <w:t>require</w:t>
+      </w:r>
+      <w:proofErr w:type="spellEnd"/>
+      <w:r>
+        <w:rPr>
+          <w:rFonts w:cs="Times New Roman"/>
+          <w:color w:val="333333"/>
+          <w:shd w:val="clear" w:color="auto" w:fill="FFFFFF"/>
+        </w:rPr>
+        <w:t xml:space="preserve"> такой: </w:t>
+      </w:r>
+      <w:proofErr w:type="spellStart"/>
+      <w:r>
+        <w:rPr>
+          <w:rFonts w:cs="Times New Roman"/>
+          <w:color w:val="333333"/>
+          <w:shd w:val="clear" w:color="auto" w:fill="FFFFFF"/>
+        </w:rPr>
+        <w:t>require</w:t>
+      </w:r>
+      <w:proofErr w:type="spellEnd"/>
+      <w:r>
+        <w:rPr>
+          <w:rFonts w:cs="Times New Roman"/>
+          <w:color w:val="333333"/>
+          <w:shd w:val="clear" w:color="auto" w:fill="FFFFFF"/>
+        </w:rPr>
+        <w:t xml:space="preserve"> </w:t>
+      </w:r>
+      <w:proofErr w:type="spellStart"/>
+      <w:r>
+        <w:rPr>
+          <w:rFonts w:cs="Times New Roman"/>
+          <w:color w:val="333333"/>
+          <w:shd w:val="clear" w:color="auto" w:fill="FFFFFF"/>
+        </w:rPr>
+        <w:t>имя_файла</w:t>
+      </w:r>
+      <w:proofErr w:type="spellEnd"/>
+      <w:r>
+        <w:rPr>
+          <w:rFonts w:cs="Times New Roman"/>
+          <w:color w:val="333333"/>
+          <w:shd w:val="clear" w:color="auto" w:fill="FFFFFF"/>
+        </w:rPr>
+        <w:t xml:space="preserve">; При запуске (именно при запуске, а не при исполнении!) программы интерпретатор просто заменит инструкцию на содержимое файла </w:t>
+      </w:r>
+      <w:proofErr w:type="spellStart"/>
+      <w:r>
+        <w:rPr>
+          <w:rFonts w:cs="Times New Roman"/>
+          <w:color w:val="333333"/>
+          <w:shd w:val="clear" w:color="auto" w:fill="FFFFFF"/>
+        </w:rPr>
+        <w:t>имя_файла</w:t>
+      </w:r>
+      <w:proofErr w:type="spellEnd"/>
+      <w:r>
+        <w:rPr>
+          <w:rFonts w:cs="Times New Roman"/>
+          <w:color w:val="333333"/>
+          <w:shd w:val="clear" w:color="auto" w:fill="FFFFFF"/>
+        </w:rPr>
+        <w:t xml:space="preserve"> (этот файл может также содержать сценарий на PHP, обрамленный, как обычно, </w:t>
+      </w:r>
+      <w:proofErr w:type="gramStart"/>
+      <w:r>
+        <w:rPr>
+          <w:rFonts w:cs="Times New Roman"/>
+          <w:color w:val="333333"/>
+          <w:shd w:val="clear" w:color="auto" w:fill="FFFFFF"/>
+        </w:rPr>
+        <w:t>тэгами&lt; ?</w:t>
+      </w:r>
+      <w:proofErr w:type="gramEnd"/>
+      <w:r>
+        <w:rPr>
+          <w:rFonts w:cs="Times New Roman"/>
+          <w:color w:val="333333"/>
+          <w:shd w:val="clear" w:color="auto" w:fill="FFFFFF"/>
+        </w:rPr>
+        <w:t xml:space="preserve"> и ?&gt;).</w:t>
       </w:r>
     </w:p>
     <w:p>
@@ -4078,7 +5071,23 @@
           <w:b/>
           <w:bCs/>
         </w:rPr>
-        <w:t>Функции в php.</w:t>
+        <w:t xml:space="preserve">Функции в </w:t>
+      </w:r>
+      <w:proofErr w:type="spellStart"/>
+      <w:r>
+        <w:rPr>
+          <w:b/>
+          <w:bCs/>
+        </w:rPr>
+        <w:t>php</w:t>
+      </w:r>
+      <w:proofErr w:type="spellEnd"/>
+      <w:r>
+        <w:rPr>
+          <w:b/>
+          <w:bCs/>
+        </w:rPr>
+        <w:t>.</w:t>
       </w:r>
     </w:p>
     <w:p>
@@ -4094,7 +5103,6 @@
           <w:shd w:val="clear" w:color="auto" w:fill="FFFFFF"/>
         </w:rPr>
       </w:pPr>
-      <w:bookmarkStart w:id="0" w:name="_GoBack"/>
       <w:r>
         <w:rPr>
           <w:noProof/>
@@ -4118,7 +5126,7 @@
                     </pic:cNvPicPr>
                   </pic:nvPicPr>
                   <pic:blipFill>
-                    <a:blip r:embed="rId20">
+                    <a:blip r:embed="rId21">
                       <a:extLst>
                         <a:ext uri="{28A0092B-C50C-407E-A947-70E740481C1C}">
                           <a14:useLocalDpi xmlns:a14="http://schemas.microsoft.com/office/drawing/2010/main" val="0"/>
@@ -4149,7 +5157,6 @@
           </wp:inline>
         </w:drawing>
       </w:r>
-      <w:bookmarkEnd w:id="0"/>
     </w:p>
     <w:sectPr>
       <w:pgSz w:w="11906" w:h="16838"/>
@@ -5251,7 +6258,7 @@
 </file>
 
 <file path=customXml/itemProps1.xml><?xml version="1.0" encoding="utf-8"?>
-<ds:datastoreItem xmlns:ds="http://schemas.openxmlformats.org/officeDocument/2006/customXml" ds:itemID="{FF558479-FA82-447D-828C-187C259C6AD0}">
+<ds:datastoreItem xmlns:ds="http://schemas.openxmlformats.org/officeDocument/2006/customXml" ds:itemID="{CB5683D0-8E1D-4E14-B44A-6D74370FB690}">
   <ds:schemaRefs>
     <ds:schemaRef ds:uri="http://schemas.openxmlformats.org/officeDocument/2006/bibliography"/>
   </ds:schemaRefs>

</xml_diff>